<commit_message>
- delete useless code
</commit_message>
<xml_diff>
--- a/Security Patent.docx
+++ b/Security Patent.docx
@@ -36,6 +36,15 @@
           <w:lang w:val="ru-RU"/>
         </w:rPr>
       </w:pPr>
+      <w:r>
+        <w:rPr>
+          <w:rFonts w:ascii="Times New Roman" w:hAnsi="Times New Roman" w:cs="Times New Roman"/>
+          <w:sz w:val="24"/>
+          <w:szCs w:val="24"/>
+          <w:lang w:val="ru-RU"/>
+        </w:rPr>
+        <w:t>Данная технология позволяет идентифицировать пользователя посредством его взаимодействия с интерактивной виртуальной средой.</w:t>
+      </w:r>
       <w:bookmarkStart w:id="0" w:name="_GoBack"/>
       <w:bookmarkEnd w:id="0"/>
     </w:p>

</xml_diff>

<commit_message>
- working on the patent
</commit_message>
<xml_diff>
--- a/Security Patent.docx
+++ b/Security Patent.docx
@@ -285,7 +285,6 @@
           <w:rFonts w:ascii="Times New Roman" w:hAnsi="Times New Roman" w:cs="Times New Roman"/>
           <w:sz w:val="28"/>
           <w:szCs w:val="28"/>
-          <w:lang w:val="ru-RU"/>
         </w:rPr>
       </w:pPr>
       <w:r>
@@ -297,8 +296,6 @@
         </w:rPr>
         <w:t xml:space="preserve">Данная задача решается в несколько этапов. </w:t>
       </w:r>
-      <w:bookmarkStart w:id="0" w:name="_GoBack"/>
-      <w:bookmarkEnd w:id="0"/>
     </w:p>
     <w:p>
       <w:pPr>
@@ -311,6 +308,168 @@
           <w:lang w:val="ru-RU"/>
         </w:rPr>
       </w:pPr>
+      <w:r>
+        <w:rPr>
+          <w:rFonts w:ascii="Times New Roman" w:hAnsi="Times New Roman" w:cs="Times New Roman"/>
+          <w:sz w:val="28"/>
+          <w:szCs w:val="28"/>
+          <w:lang w:val="ru-RU"/>
+        </w:rPr>
+        <w:t xml:space="preserve">Во-первых, интерактивная безопасность позволяет произвести собственное внедрение в уже существующие решения, для создания дополнительного уровня идентификации в процессе работы с программной системой. </w:t>
+      </w:r>
+    </w:p>
+    <w:p>
+      <w:pPr>
+        <w:ind w:firstLine="720"/>
+        <w:jc w:val="both"/>
+        <w:rPr>
+          <w:rFonts w:ascii="Times New Roman" w:hAnsi="Times New Roman" w:cs="Times New Roman"/>
+          <w:sz w:val="28"/>
+          <w:szCs w:val="28"/>
+          <w:lang w:val="ru-RU"/>
+        </w:rPr>
+      </w:pPr>
+      <w:r>
+        <w:rPr>
+          <w:rFonts w:ascii="Times New Roman" w:hAnsi="Times New Roman" w:cs="Times New Roman"/>
+          <w:sz w:val="28"/>
+          <w:szCs w:val="28"/>
+          <w:lang w:val="ru-RU"/>
+        </w:rPr>
+        <w:t>Во-вторых, интерактивная безопасность состоит из двух программных продуктов, которые создают закрытую программную систему безопасности используя архитектуру клиент-сервер.</w:t>
+      </w:r>
+    </w:p>
+    <w:p>
+      <w:pPr>
+        <w:ind w:firstLine="720"/>
+        <w:jc w:val="both"/>
+        <w:rPr>
+          <w:rFonts w:ascii="Times New Roman" w:hAnsi="Times New Roman" w:cs="Times New Roman"/>
+          <w:sz w:val="28"/>
+          <w:szCs w:val="28"/>
+          <w:lang w:val="ru-RU"/>
+        </w:rPr>
+      </w:pPr>
+      <w:r>
+        <w:rPr>
+          <w:rFonts w:ascii="Times New Roman" w:hAnsi="Times New Roman" w:cs="Times New Roman"/>
+          <w:sz w:val="28"/>
+          <w:szCs w:val="28"/>
+          <w:lang w:val="ru-RU"/>
+        </w:rPr>
+        <w:t xml:space="preserve">При регистрации нового пользователя, система интерактивной безопасности выдает пользователю три шаблона, которые случайным образом выбираются из базы данных, находящейся на стороне сервера. </w:t>
+      </w:r>
+      <w:r>
+        <w:rPr>
+          <w:rFonts w:ascii="Times New Roman" w:hAnsi="Times New Roman" w:cs="Times New Roman"/>
+          <w:sz w:val="28"/>
+          <w:szCs w:val="28"/>
+          <w:lang w:val="ru-RU"/>
+        </w:rPr>
+        <w:t xml:space="preserve">Передача данных шаблонов </w:t>
+      </w:r>
+      <w:r>
+        <w:rPr>
+          <w:rFonts w:ascii="Times New Roman" w:hAnsi="Times New Roman" w:cs="Times New Roman"/>
+          <w:sz w:val="28"/>
+          <w:szCs w:val="28"/>
+          <w:lang w:val="ru-RU"/>
+        </w:rPr>
+        <w:lastRenderedPageBreak/>
+        <w:t>осуществляется через защищенный шифрованный канал связи.</w:t>
+      </w:r>
+      <w:r>
+        <w:rPr>
+          <w:rFonts w:ascii="Times New Roman" w:hAnsi="Times New Roman" w:cs="Times New Roman"/>
+          <w:sz w:val="28"/>
+          <w:szCs w:val="28"/>
+          <w:lang w:val="ru-RU"/>
+        </w:rPr>
+        <w:t xml:space="preserve"> </w:t>
+      </w:r>
+      <w:r>
+        <w:rPr>
+          <w:rFonts w:ascii="Times New Roman" w:hAnsi="Times New Roman" w:cs="Times New Roman"/>
+          <w:sz w:val="28"/>
+          <w:szCs w:val="28"/>
+          <w:lang w:val="ru-RU"/>
+        </w:rPr>
+        <w:t xml:space="preserve">При получении шаблонов, пользователю необходимо самостоятельно выбрать алгоритм взаимодействия с каждым из выданных интерактивных шаблонов. </w:t>
+      </w:r>
+      <w:r>
+        <w:rPr>
+          <w:rFonts w:ascii="Times New Roman" w:hAnsi="Times New Roman" w:cs="Times New Roman"/>
+          <w:sz w:val="28"/>
+          <w:szCs w:val="28"/>
+          <w:lang w:val="ru-RU"/>
+        </w:rPr>
+        <w:t xml:space="preserve"> </w:t>
+      </w:r>
+    </w:p>
+    <w:p>
+      <w:pPr>
+        <w:ind w:firstLine="720"/>
+        <w:jc w:val="both"/>
+        <w:rPr>
+          <w:rFonts w:ascii="Times New Roman" w:hAnsi="Times New Roman" w:cs="Times New Roman"/>
+          <w:sz w:val="28"/>
+          <w:szCs w:val="28"/>
+          <w:lang w:val="ru-RU"/>
+        </w:rPr>
+      </w:pPr>
+      <w:r>
+        <w:rPr>
+          <w:rFonts w:ascii="Times New Roman" w:hAnsi="Times New Roman" w:cs="Times New Roman"/>
+          <w:sz w:val="28"/>
+          <w:szCs w:val="28"/>
+          <w:lang w:val="ru-RU"/>
+        </w:rPr>
+        <w:t>Таким образом, после взаимодействия с каждым из шаблонов, на стороне пользователя система формирует шифрованный слепок его личного решения/взаимодействия с паттернами.</w:t>
+      </w:r>
+    </w:p>
+    <w:p>
+      <w:pPr>
+        <w:ind w:firstLine="720"/>
+        <w:jc w:val="both"/>
+        <w:rPr>
+          <w:rFonts w:ascii="Times New Roman" w:hAnsi="Times New Roman" w:cs="Times New Roman"/>
+          <w:sz w:val="28"/>
+          <w:szCs w:val="28"/>
+          <w:lang w:val="ru-RU"/>
+        </w:rPr>
+      </w:pPr>
+      <w:r>
+        <w:rPr>
+          <w:rFonts w:ascii="Times New Roman" w:hAnsi="Times New Roman" w:cs="Times New Roman"/>
+          <w:sz w:val="28"/>
+          <w:szCs w:val="28"/>
+          <w:lang w:val="ru-RU"/>
+        </w:rPr>
+        <w:t>Для передачи шифрованного слепка, система создает 16 каналов связи с сервером, каждый из которых является отдельным потоков внутри программного обеспечения на стороне клиента.</w:t>
+      </w:r>
+      <w:r>
+        <w:rPr>
+          <w:rFonts w:ascii="Times New Roman" w:hAnsi="Times New Roman" w:cs="Times New Roman"/>
+          <w:sz w:val="28"/>
+          <w:szCs w:val="28"/>
+          <w:lang w:val="ru-RU"/>
+        </w:rPr>
+        <w:t xml:space="preserve"> Далее шифрованный слепок разбивается на случайное к-во частей, и отправляется по заранее выбранным каналам. Выбор производиться сервером, и высылается шифрованным пакетом клиенту после установки защищенного соединения.</w:t>
+      </w:r>
+    </w:p>
+    <w:p>
+      <w:pPr>
+        <w:ind w:firstLine="720"/>
+        <w:jc w:val="both"/>
+        <w:rPr>
+          <w:rFonts w:ascii="Times New Roman" w:hAnsi="Times New Roman" w:cs="Times New Roman"/>
+          <w:sz w:val="28"/>
+          <w:szCs w:val="28"/>
+          <w:lang w:val="ru-RU"/>
+        </w:rPr>
+      </w:pPr>
+      <w:bookmarkStart w:id="0" w:name="_GoBack"/>
+      <w:bookmarkEnd w:id="0"/>
     </w:p>
     <w:sectPr>
       <w:pgSz w:w="12240" w:h="15840"/>

</xml_diff>

<commit_message>
- last fixes - added missed Server.cpp
</commit_message>
<xml_diff>
--- a/Security Patent.docx
+++ b/Security Patent.docx
@@ -285,6 +285,7 @@
           <w:rFonts w:ascii="Times New Roman" w:hAnsi="Times New Roman" w:cs="Times New Roman"/>
           <w:sz w:val="28"/>
           <w:szCs w:val="28"/>
+          <w:lang w:val="ru-RU"/>
         </w:rPr>
       </w:pPr>
       <w:r>
@@ -315,7 +316,36 @@
           <w:szCs w:val="28"/>
           <w:lang w:val="ru-RU"/>
         </w:rPr>
-        <w:t xml:space="preserve">Во-первых, интерактивная безопасность позволяет произвести собственное внедрение в уже существующие решения, для создания дополнительного уровня идентификации в процессе работы с программной системой. </w:t>
+        <w:t xml:space="preserve">Во-первых, интерактивная безопасность позволяет произвести собственное внедрение в уже существующие решения, для создания </w:t>
+      </w:r>
+      <w:r>
+        <w:rPr>
+          <w:rFonts w:ascii="Times New Roman" w:hAnsi="Times New Roman" w:cs="Times New Roman"/>
+          <w:sz w:val="28"/>
+          <w:szCs w:val="28"/>
+          <w:lang w:val="ru-RU"/>
+        </w:rPr>
+        <w:t>нового/уникального</w:t>
+      </w:r>
+      <w:r>
+        <w:rPr>
+          <w:rFonts w:ascii="Times New Roman" w:hAnsi="Times New Roman" w:cs="Times New Roman"/>
+          <w:sz w:val="28"/>
+          <w:szCs w:val="28"/>
+          <w:lang w:val="ru-RU"/>
+        </w:rPr>
+        <w:t xml:space="preserve"> метода</w:t>
+      </w:r>
+      <w:bookmarkStart w:id="0" w:name="_GoBack"/>
+      <w:bookmarkEnd w:id="0"/>
+      <w:r>
+        <w:rPr>
+          <w:rFonts w:ascii="Times New Roman" w:hAnsi="Times New Roman" w:cs="Times New Roman"/>
+          <w:sz w:val="28"/>
+          <w:szCs w:val="28"/>
+          <w:lang w:val="ru-RU"/>
+        </w:rPr>
+        <w:t xml:space="preserve"> идентификации в процессе работы с программной системой. </w:t>
       </w:r>
     </w:p>
     <w:p>
@@ -468,8 +498,6 @@
           <w:lang w:val="ru-RU"/>
         </w:rPr>
       </w:pPr>
-      <w:bookmarkStart w:id="0" w:name="_GoBack"/>
-      <w:bookmarkEnd w:id="0"/>
     </w:p>
     <w:sectPr>
       <w:pgSz w:w="12240" w:h="15840"/>

</xml_diff>

<commit_message>
- built project with boost
</commit_message>
<xml_diff>
--- a/Security Patent.docx
+++ b/Security Patent.docx
@@ -336,168 +336,1957 @@
         </w:rPr>
         <w:t xml:space="preserve"> метода</w:t>
       </w:r>
+      <w:r>
+        <w:rPr>
+          <w:rFonts w:ascii="Times New Roman" w:hAnsi="Times New Roman" w:cs="Times New Roman"/>
+          <w:sz w:val="28"/>
+          <w:szCs w:val="28"/>
+          <w:lang w:val="ru-RU"/>
+        </w:rPr>
+        <w:t xml:space="preserve"> идентификации в процессе работы с программной системой. </w:t>
+      </w:r>
+    </w:p>
+    <w:p>
+      <w:pPr>
+        <w:ind w:firstLine="720"/>
+        <w:jc w:val="both"/>
+        <w:rPr>
+          <w:rFonts w:ascii="Times New Roman" w:hAnsi="Times New Roman" w:cs="Times New Roman"/>
+          <w:sz w:val="28"/>
+          <w:szCs w:val="28"/>
+          <w:lang w:val="ru-RU"/>
+        </w:rPr>
+      </w:pPr>
+      <w:r>
+        <w:rPr>
+          <w:rFonts w:ascii="Times New Roman" w:hAnsi="Times New Roman" w:cs="Times New Roman"/>
+          <w:sz w:val="28"/>
+          <w:szCs w:val="28"/>
+          <w:lang w:val="ru-RU"/>
+        </w:rPr>
+        <w:t>Во-вторых, интерактивная безопасность состоит из двух программных продуктов, которые создают закрытую программную систему безопасности используя архитектуру клиент-сервер.</w:t>
+      </w:r>
+    </w:p>
+    <w:p>
+      <w:pPr>
+        <w:ind w:firstLine="720"/>
+        <w:jc w:val="both"/>
+        <w:rPr>
+          <w:rFonts w:ascii="Times New Roman" w:hAnsi="Times New Roman" w:cs="Times New Roman"/>
+          <w:sz w:val="28"/>
+          <w:szCs w:val="28"/>
+          <w:lang w:val="ru-RU"/>
+        </w:rPr>
+      </w:pPr>
+      <w:r>
+        <w:rPr>
+          <w:rFonts w:ascii="Times New Roman" w:hAnsi="Times New Roman" w:cs="Times New Roman"/>
+          <w:sz w:val="28"/>
+          <w:szCs w:val="28"/>
+          <w:lang w:val="ru-RU"/>
+        </w:rPr>
+        <w:t xml:space="preserve">При регистрации нового пользователя, система интерактивной безопасности выдает пользователю три шаблона, которые случайным образом выбираются из базы данных, находящейся на стороне сервера. </w:t>
+      </w:r>
+      <w:r>
+        <w:rPr>
+          <w:rFonts w:ascii="Times New Roman" w:hAnsi="Times New Roman" w:cs="Times New Roman"/>
+          <w:sz w:val="28"/>
+          <w:szCs w:val="28"/>
+          <w:lang w:val="ru-RU"/>
+        </w:rPr>
+        <w:t xml:space="preserve">Передача данных шаблонов </w:t>
+      </w:r>
+      <w:r>
+        <w:rPr>
+          <w:rFonts w:ascii="Times New Roman" w:hAnsi="Times New Roman" w:cs="Times New Roman"/>
+          <w:sz w:val="28"/>
+          <w:szCs w:val="28"/>
+          <w:lang w:val="ru-RU"/>
+        </w:rPr>
+        <w:lastRenderedPageBreak/>
+        <w:t>осуществляется через защищенный шифрованный канал связи.</w:t>
+      </w:r>
+      <w:r>
+        <w:rPr>
+          <w:rFonts w:ascii="Times New Roman" w:hAnsi="Times New Roman" w:cs="Times New Roman"/>
+          <w:sz w:val="28"/>
+          <w:szCs w:val="28"/>
+          <w:lang w:val="ru-RU"/>
+        </w:rPr>
+        <w:t xml:space="preserve"> </w:t>
+      </w:r>
+      <w:r>
+        <w:rPr>
+          <w:rFonts w:ascii="Times New Roman" w:hAnsi="Times New Roman" w:cs="Times New Roman"/>
+          <w:sz w:val="28"/>
+          <w:szCs w:val="28"/>
+          <w:lang w:val="ru-RU"/>
+        </w:rPr>
+        <w:t xml:space="preserve">При получении шаблонов, пользователю необходимо самостоятельно выбрать алгоритм взаимодействия с каждым из выданных интерактивных шаблонов. </w:t>
+      </w:r>
+      <w:r>
+        <w:rPr>
+          <w:rFonts w:ascii="Times New Roman" w:hAnsi="Times New Roman" w:cs="Times New Roman"/>
+          <w:sz w:val="28"/>
+          <w:szCs w:val="28"/>
+          <w:lang w:val="ru-RU"/>
+        </w:rPr>
+        <w:t xml:space="preserve"> </w:t>
+      </w:r>
+    </w:p>
+    <w:p>
+      <w:pPr>
+        <w:ind w:firstLine="720"/>
+        <w:jc w:val="both"/>
+        <w:rPr>
+          <w:rFonts w:ascii="Times New Roman" w:hAnsi="Times New Roman" w:cs="Times New Roman"/>
+          <w:sz w:val="28"/>
+          <w:szCs w:val="28"/>
+          <w:lang w:val="ru-RU"/>
+        </w:rPr>
+      </w:pPr>
+      <w:r>
+        <w:rPr>
+          <w:rFonts w:ascii="Times New Roman" w:hAnsi="Times New Roman" w:cs="Times New Roman"/>
+          <w:sz w:val="28"/>
+          <w:szCs w:val="28"/>
+          <w:lang w:val="ru-RU"/>
+        </w:rPr>
+        <w:t>Таким образом, после взаимодействия с каждым из шаблонов, на стороне пользователя система формирует шифрованный слепок его личного решения/взаимодействия с паттернами.</w:t>
+      </w:r>
+    </w:p>
+    <w:p>
+      <w:pPr>
+        <w:ind w:firstLine="720"/>
+        <w:jc w:val="both"/>
+        <w:rPr>
+          <w:rFonts w:ascii="Times New Roman" w:hAnsi="Times New Roman" w:cs="Times New Roman"/>
+          <w:sz w:val="28"/>
+          <w:szCs w:val="28"/>
+          <w:lang w:val="ru-RU"/>
+        </w:rPr>
+      </w:pPr>
+      <w:r>
+        <w:rPr>
+          <w:rFonts w:ascii="Times New Roman" w:hAnsi="Times New Roman" w:cs="Times New Roman"/>
+          <w:sz w:val="28"/>
+          <w:szCs w:val="28"/>
+          <w:lang w:val="ru-RU"/>
+        </w:rPr>
+        <w:t>Для передачи шифрованного слепка, система создает 16 каналов связи с сервером, каждый из которых является отдельным потоков внутри программного обеспечения на стороне клиента.</w:t>
+      </w:r>
+      <w:r>
+        <w:rPr>
+          <w:rFonts w:ascii="Times New Roman" w:hAnsi="Times New Roman" w:cs="Times New Roman"/>
+          <w:sz w:val="28"/>
+          <w:szCs w:val="28"/>
+          <w:lang w:val="ru-RU"/>
+        </w:rPr>
+        <w:t xml:space="preserve"> Далее шифрованный слепок разбивается на случайное к-во частей, и отправляется по заранее выбранным каналам. Выбор производиться сервером, и высылается шифрованным пакетом клиенту после установки защищенного соединения.</w:t>
+      </w:r>
+    </w:p>
+    <w:p>
+      <w:pPr>
+        <w:ind w:firstLine="720"/>
+        <w:jc w:val="both"/>
+        <w:rPr>
+          <w:rFonts w:ascii="Times New Roman" w:hAnsi="Times New Roman" w:cs="Times New Roman"/>
+          <w:sz w:val="28"/>
+          <w:szCs w:val="28"/>
+          <w:lang w:val="ru-RU"/>
+        </w:rPr>
+      </w:pPr>
+    </w:p>
+    <w:p>
+      <w:pPr>
+        <w:ind w:firstLine="720"/>
+        <w:jc w:val="both"/>
+        <w:rPr>
+          <w:rFonts w:ascii="Times New Roman" w:hAnsi="Times New Roman" w:cs="Times New Roman"/>
+          <w:sz w:val="28"/>
+          <w:szCs w:val="28"/>
+          <w:lang w:val="ru-RU"/>
+        </w:rPr>
+      </w:pPr>
+    </w:p>
+    <w:p>
+      <w:pPr>
+        <w:ind w:firstLine="720"/>
+        <w:jc w:val="both"/>
+        <w:rPr>
+          <w:rFonts w:ascii="Times New Roman" w:hAnsi="Times New Roman" w:cs="Times New Roman"/>
+          <w:sz w:val="28"/>
+          <w:szCs w:val="28"/>
+          <w:lang w:val="ru-RU"/>
+        </w:rPr>
+      </w:pPr>
+    </w:p>
+    <w:p>
+      <w:pPr>
+        <w:ind w:firstLine="720"/>
+        <w:jc w:val="both"/>
+        <w:rPr>
+          <w:rFonts w:ascii="Times New Roman" w:hAnsi="Times New Roman" w:cs="Times New Roman"/>
+          <w:sz w:val="28"/>
+          <w:szCs w:val="28"/>
+          <w:lang w:val="ru-RU"/>
+        </w:rPr>
+      </w:pPr>
+    </w:p>
+    <w:p>
+      <w:pPr>
+        <w:ind w:firstLine="720"/>
+        <w:jc w:val="both"/>
+        <w:rPr>
+          <w:rFonts w:ascii="Times New Roman" w:hAnsi="Times New Roman" w:cs="Times New Roman"/>
+          <w:sz w:val="28"/>
+          <w:szCs w:val="28"/>
+          <w:lang w:val="ru-RU"/>
+        </w:rPr>
+      </w:pPr>
+    </w:p>
+    <w:p>
+      <w:pPr>
+        <w:ind w:firstLine="720"/>
+        <w:jc w:val="both"/>
+        <w:rPr>
+          <w:rFonts w:ascii="Times New Roman" w:hAnsi="Times New Roman" w:cs="Times New Roman"/>
+          <w:sz w:val="28"/>
+          <w:szCs w:val="28"/>
+          <w:lang w:val="ru-RU"/>
+        </w:rPr>
+      </w:pPr>
+    </w:p>
+    <w:p>
+      <w:pPr>
+        <w:ind w:firstLine="720"/>
+        <w:jc w:val="both"/>
+        <w:rPr>
+          <w:rFonts w:ascii="Times New Roman" w:hAnsi="Times New Roman" w:cs="Times New Roman"/>
+          <w:sz w:val="28"/>
+          <w:szCs w:val="28"/>
+          <w:lang w:val="ru-RU"/>
+        </w:rPr>
+      </w:pPr>
+    </w:p>
+    <w:p>
+      <w:pPr>
+        <w:ind w:firstLine="720"/>
+        <w:jc w:val="both"/>
+        <w:rPr>
+          <w:rFonts w:ascii="Times New Roman" w:hAnsi="Times New Roman" w:cs="Times New Roman"/>
+          <w:sz w:val="28"/>
+          <w:szCs w:val="28"/>
+          <w:lang w:val="ru-RU"/>
+        </w:rPr>
+      </w:pPr>
+    </w:p>
+    <w:p>
+      <w:pPr>
+        <w:ind w:firstLine="720"/>
+        <w:jc w:val="both"/>
+        <w:rPr>
+          <w:rFonts w:ascii="Times New Roman" w:hAnsi="Times New Roman" w:cs="Times New Roman"/>
+          <w:sz w:val="28"/>
+          <w:szCs w:val="28"/>
+          <w:lang w:val="ru-RU"/>
+        </w:rPr>
+      </w:pPr>
+    </w:p>
+    <w:p>
+      <w:pPr>
+        <w:ind w:firstLine="720"/>
+        <w:jc w:val="both"/>
+        <w:rPr>
+          <w:rFonts w:ascii="Times New Roman" w:hAnsi="Times New Roman" w:cs="Times New Roman"/>
+          <w:sz w:val="28"/>
+          <w:szCs w:val="28"/>
+          <w:lang w:val="ru-RU"/>
+        </w:rPr>
+      </w:pPr>
+    </w:p>
+    <w:p>
+      <w:pPr>
+        <w:ind w:firstLine="720"/>
+        <w:jc w:val="both"/>
+        <w:rPr>
+          <w:rFonts w:ascii="Times New Roman" w:hAnsi="Times New Roman" w:cs="Times New Roman"/>
+          <w:sz w:val="28"/>
+          <w:szCs w:val="28"/>
+          <w:lang w:val="ru-RU"/>
+        </w:rPr>
+      </w:pPr>
+    </w:p>
+    <w:p>
+      <w:pPr>
+        <w:ind w:firstLine="720"/>
+        <w:jc w:val="both"/>
+        <w:rPr>
+          <w:rFonts w:ascii="Times New Roman" w:hAnsi="Times New Roman" w:cs="Times New Roman"/>
+          <w:sz w:val="28"/>
+          <w:szCs w:val="28"/>
+          <w:lang w:val="ru-RU"/>
+        </w:rPr>
+      </w:pPr>
+    </w:p>
+    <w:p>
+      <w:pPr>
+        <w:ind w:firstLine="720"/>
+        <w:jc w:val="both"/>
+        <w:rPr>
+          <w:rFonts w:ascii="Times New Roman" w:hAnsi="Times New Roman" w:cs="Times New Roman"/>
+          <w:sz w:val="28"/>
+          <w:szCs w:val="28"/>
+          <w:lang w:val="ru-RU"/>
+        </w:rPr>
+      </w:pPr>
+    </w:p>
+    <w:p>
+      <w:pPr>
+        <w:ind w:firstLine="720"/>
+        <w:jc w:val="both"/>
+        <w:rPr>
+          <w:rFonts w:ascii="Times New Roman" w:hAnsi="Times New Roman" w:cs="Times New Roman"/>
+          <w:sz w:val="28"/>
+          <w:szCs w:val="28"/>
+          <w:lang w:val="ru-RU"/>
+        </w:rPr>
+      </w:pPr>
+    </w:p>
+    <w:p>
+      <w:pPr>
+        <w:ind w:firstLine="720"/>
+        <w:jc w:val="both"/>
+        <w:rPr>
+          <w:rFonts w:ascii="Times New Roman" w:hAnsi="Times New Roman" w:cs="Times New Roman"/>
+          <w:sz w:val="28"/>
+          <w:szCs w:val="28"/>
+          <w:lang w:val="ru-RU"/>
+        </w:rPr>
+      </w:pPr>
+    </w:p>
+    <w:p>
+      <w:pPr>
+        <w:ind w:firstLine="720"/>
+        <w:jc w:val="both"/>
+        <w:rPr>
+          <w:rFonts w:ascii="Times New Roman" w:hAnsi="Times New Roman" w:cs="Times New Roman"/>
+          <w:sz w:val="28"/>
+          <w:szCs w:val="28"/>
+          <w:lang w:val="ru-RU"/>
+        </w:rPr>
+      </w:pPr>
+    </w:p>
+    <w:p>
+      <w:pPr>
+        <w:ind w:firstLine="720"/>
+        <w:jc w:val="both"/>
+        <w:rPr>
+          <w:rFonts w:ascii="Times New Roman" w:hAnsi="Times New Roman" w:cs="Times New Roman"/>
+          <w:b/>
+          <w:sz w:val="28"/>
+          <w:szCs w:val="28"/>
+          <w:lang w:val="ru-RU"/>
+        </w:rPr>
+      </w:pPr>
+      <w:r>
+        <w:rPr>
+          <w:rFonts w:ascii="Times New Roman" w:hAnsi="Times New Roman" w:cs="Times New Roman"/>
+          <w:b/>
+          <w:sz w:val="28"/>
+          <w:szCs w:val="28"/>
+          <w:lang w:val="ru-RU"/>
+        </w:rPr>
+        <w:lastRenderedPageBreak/>
+        <w:t>Структур</w:t>
+      </w:r>
+      <w:r>
+        <w:rPr>
+          <w:rFonts w:ascii="Times New Roman" w:hAnsi="Times New Roman" w:cs="Times New Roman"/>
+          <w:b/>
+          <w:sz w:val="28"/>
+          <w:szCs w:val="28"/>
+          <w:lang w:val="ru-RU"/>
+        </w:rPr>
+        <w:t>а</w:t>
+      </w:r>
+      <w:r>
+        <w:rPr>
+          <w:rFonts w:ascii="Times New Roman" w:hAnsi="Times New Roman" w:cs="Times New Roman"/>
+          <w:b/>
+          <w:sz w:val="28"/>
+          <w:szCs w:val="28"/>
+          <w:lang w:val="ru-RU"/>
+        </w:rPr>
+        <w:t xml:space="preserve"> системы</w:t>
+      </w:r>
+    </w:p>
+    <w:p>
+      <w:pPr>
+        <w:ind w:firstLine="720"/>
+        <w:jc w:val="both"/>
+        <w:rPr>
+          <w:rFonts w:ascii="Times New Roman" w:hAnsi="Times New Roman" w:cs="Times New Roman"/>
+          <w:sz w:val="28"/>
+          <w:szCs w:val="28"/>
+          <w:lang w:val="ru-RU"/>
+        </w:rPr>
+      </w:pPr>
+      <w:r>
+        <w:rPr>
+          <w:rFonts w:ascii="Times New Roman" w:hAnsi="Times New Roman" w:cs="Times New Roman"/>
+          <w:sz w:val="28"/>
+          <w:szCs w:val="28"/>
+          <w:lang w:val="ru-RU"/>
+        </w:rPr>
+        <w:t xml:space="preserve">Система состоит из </w:t>
+      </w:r>
+      <w:r>
+        <w:rPr>
+          <w:rFonts w:ascii="Times New Roman" w:hAnsi="Times New Roman" w:cs="Times New Roman"/>
+          <w:b/>
+          <w:sz w:val="28"/>
+          <w:szCs w:val="28"/>
+          <w:lang w:val="ru-RU"/>
+        </w:rPr>
+        <w:t>Сервера</w:t>
+      </w:r>
+      <w:r>
+        <w:rPr>
+          <w:rFonts w:ascii="Times New Roman" w:hAnsi="Times New Roman" w:cs="Times New Roman"/>
+          <w:sz w:val="28"/>
+          <w:szCs w:val="28"/>
+          <w:lang w:val="ru-RU"/>
+        </w:rPr>
+        <w:t xml:space="preserve">, </w:t>
+      </w:r>
+      <w:r>
+        <w:rPr>
+          <w:rFonts w:ascii="Times New Roman" w:hAnsi="Times New Roman" w:cs="Times New Roman"/>
+          <w:b/>
+          <w:sz w:val="28"/>
+          <w:szCs w:val="28"/>
+          <w:lang w:val="ru-RU"/>
+        </w:rPr>
+        <w:t>Клиента</w:t>
+      </w:r>
+      <w:r>
+        <w:rPr>
+          <w:rFonts w:ascii="Times New Roman" w:hAnsi="Times New Roman" w:cs="Times New Roman"/>
+          <w:sz w:val="28"/>
+          <w:szCs w:val="28"/>
+          <w:lang w:val="ru-RU"/>
+        </w:rPr>
+        <w:t xml:space="preserve"> и</w:t>
+      </w:r>
+      <w:r>
+        <w:rPr>
+          <w:rFonts w:ascii="Times New Roman" w:hAnsi="Times New Roman" w:cs="Times New Roman"/>
+          <w:sz w:val="28"/>
+          <w:szCs w:val="28"/>
+          <w:lang w:val="ru-RU"/>
+        </w:rPr>
+        <w:t xml:space="preserve"> </w:t>
+      </w:r>
+      <w:r>
+        <w:rPr>
+          <w:rFonts w:ascii="Times New Roman" w:hAnsi="Times New Roman" w:cs="Times New Roman"/>
+          <w:b/>
+          <w:sz w:val="28"/>
+          <w:szCs w:val="28"/>
+          <w:lang w:val="ru-RU"/>
+        </w:rPr>
+        <w:t>Шифровальщика</w:t>
+      </w:r>
+      <w:r>
+        <w:rPr>
+          <w:rFonts w:ascii="Times New Roman" w:hAnsi="Times New Roman" w:cs="Times New Roman"/>
+          <w:sz w:val="28"/>
+          <w:szCs w:val="28"/>
+          <w:lang w:val="ru-RU"/>
+        </w:rPr>
+        <w:t>.</w:t>
+      </w:r>
+    </w:p>
+    <w:p>
+      <w:pPr>
+        <w:ind w:firstLine="720"/>
+        <w:jc w:val="both"/>
+        <w:rPr>
+          <w:rFonts w:ascii="Times New Roman" w:hAnsi="Times New Roman" w:cs="Times New Roman"/>
+          <w:sz w:val="28"/>
+          <w:szCs w:val="28"/>
+          <w:lang w:val="ru-RU"/>
+        </w:rPr>
+      </w:pPr>
+      <w:r>
+        <w:rPr>
+          <w:rFonts w:ascii="Times New Roman" w:hAnsi="Times New Roman" w:cs="Times New Roman"/>
+          <w:sz w:val="28"/>
+          <w:szCs w:val="28"/>
+          <w:lang w:val="ru-RU"/>
+        </w:rPr>
+        <w:t xml:space="preserve"> Сервер служит для хранения, обработки интерактивной информации, </w:t>
+      </w:r>
+      <w:r>
+        <w:rPr>
+          <w:rFonts w:ascii="Times New Roman" w:hAnsi="Times New Roman" w:cs="Times New Roman"/>
+          <w:sz w:val="28"/>
+          <w:szCs w:val="28"/>
+          <w:lang w:val="ru-RU"/>
+        </w:rPr>
+        <w:t>а также для взаимодействия посредством запросов с Клиентом.</w:t>
+      </w:r>
+    </w:p>
+    <w:p>
+      <w:pPr>
+        <w:ind w:firstLine="720"/>
+        <w:jc w:val="both"/>
+        <w:rPr>
+          <w:rFonts w:ascii="Times New Roman" w:hAnsi="Times New Roman" w:cs="Times New Roman"/>
+          <w:sz w:val="28"/>
+          <w:szCs w:val="28"/>
+          <w:lang w:val="ru-RU"/>
+        </w:rPr>
+      </w:pPr>
+      <w:r>
+        <w:rPr>
+          <w:rFonts w:ascii="Times New Roman" w:hAnsi="Times New Roman" w:cs="Times New Roman"/>
+          <w:b/>
+          <w:sz w:val="28"/>
+          <w:szCs w:val="28"/>
+          <w:lang w:val="ru-RU"/>
+        </w:rPr>
+        <w:t>Клиент</w:t>
+      </w:r>
+      <w:r>
+        <w:rPr>
+          <w:rFonts w:ascii="Times New Roman" w:hAnsi="Times New Roman" w:cs="Times New Roman"/>
+          <w:sz w:val="28"/>
+          <w:szCs w:val="28"/>
+          <w:lang w:val="ru-RU"/>
+        </w:rPr>
+        <w:t xml:space="preserve"> является приложением, с которым работает пользователь системы. </w:t>
+      </w:r>
+      <w:r>
+        <w:rPr>
+          <w:rFonts w:ascii="Times New Roman" w:hAnsi="Times New Roman" w:cs="Times New Roman"/>
+          <w:b/>
+          <w:sz w:val="28"/>
+          <w:szCs w:val="28"/>
+          <w:lang w:val="ru-RU"/>
+        </w:rPr>
+        <w:t>Клиент</w:t>
+      </w:r>
+      <w:r>
+        <w:rPr>
+          <w:rFonts w:ascii="Times New Roman" w:hAnsi="Times New Roman" w:cs="Times New Roman"/>
+          <w:sz w:val="28"/>
+          <w:szCs w:val="28"/>
+          <w:lang w:val="ru-RU"/>
+        </w:rPr>
+        <w:t xml:space="preserve"> представляет собой интерактивное приложение, которое получает данные с </w:t>
+      </w:r>
+      <w:r>
+        <w:rPr>
+          <w:rFonts w:ascii="Times New Roman" w:hAnsi="Times New Roman" w:cs="Times New Roman"/>
+          <w:b/>
+          <w:sz w:val="28"/>
+          <w:szCs w:val="28"/>
+          <w:lang w:val="ru-RU"/>
+        </w:rPr>
+        <w:t>Сервера</w:t>
+      </w:r>
+      <w:r>
+        <w:rPr>
+          <w:rFonts w:ascii="Times New Roman" w:hAnsi="Times New Roman" w:cs="Times New Roman"/>
+          <w:sz w:val="28"/>
+          <w:szCs w:val="28"/>
+          <w:lang w:val="ru-RU"/>
+        </w:rPr>
+        <w:t xml:space="preserve"> и визуализирует их, ожидая определенных действий пользователя для подтверждения его аутентичности.</w:t>
+      </w:r>
+    </w:p>
+    <w:p>
+      <w:pPr>
+        <w:ind w:firstLine="720"/>
+        <w:jc w:val="both"/>
+        <w:rPr>
+          <w:rFonts w:ascii="Times New Roman" w:hAnsi="Times New Roman" w:cs="Times New Roman"/>
+          <w:sz w:val="28"/>
+          <w:szCs w:val="28"/>
+          <w:lang w:val="ru-RU"/>
+        </w:rPr>
+      </w:pPr>
+      <w:r>
+        <w:rPr>
+          <w:rFonts w:ascii="Times New Roman" w:hAnsi="Times New Roman" w:cs="Times New Roman"/>
+          <w:b/>
+          <w:sz w:val="28"/>
+          <w:szCs w:val="28"/>
+          <w:lang w:val="ru-RU"/>
+        </w:rPr>
+        <w:t>Шифровальщик</w:t>
+      </w:r>
+      <w:r>
+        <w:rPr>
+          <w:rFonts w:ascii="Times New Roman" w:hAnsi="Times New Roman" w:cs="Times New Roman"/>
+          <w:sz w:val="28"/>
+          <w:szCs w:val="28"/>
+          <w:lang w:val="ru-RU"/>
+        </w:rPr>
+        <w:t xml:space="preserve"> работает в качестве системы запрос-ответ, и позволяет шифровать данные во время их передачи между </w:t>
+      </w:r>
+      <w:r>
+        <w:rPr>
+          <w:rFonts w:ascii="Times New Roman" w:hAnsi="Times New Roman" w:cs="Times New Roman"/>
+          <w:b/>
+          <w:sz w:val="28"/>
+          <w:szCs w:val="28"/>
+          <w:lang w:val="ru-RU"/>
+        </w:rPr>
+        <w:t>Клиентом</w:t>
+      </w:r>
+      <w:r>
+        <w:rPr>
+          <w:rFonts w:ascii="Times New Roman" w:hAnsi="Times New Roman" w:cs="Times New Roman"/>
+          <w:sz w:val="28"/>
+          <w:szCs w:val="28"/>
+          <w:lang w:val="ru-RU"/>
+        </w:rPr>
+        <w:t xml:space="preserve"> и </w:t>
+      </w:r>
+      <w:r>
+        <w:rPr>
+          <w:rFonts w:ascii="Times New Roman" w:hAnsi="Times New Roman" w:cs="Times New Roman"/>
+          <w:b/>
+          <w:sz w:val="28"/>
+          <w:szCs w:val="28"/>
+          <w:lang w:val="ru-RU"/>
+        </w:rPr>
+        <w:t>Сервером</w:t>
+      </w:r>
+      <w:r>
+        <w:rPr>
+          <w:rFonts w:ascii="Times New Roman" w:hAnsi="Times New Roman" w:cs="Times New Roman"/>
+          <w:sz w:val="28"/>
+          <w:szCs w:val="28"/>
+          <w:lang w:val="ru-RU"/>
+        </w:rPr>
+        <w:t xml:space="preserve">. Ключи для шифрования </w:t>
+      </w:r>
+      <w:r>
+        <w:rPr>
+          <w:rFonts w:ascii="Times New Roman" w:hAnsi="Times New Roman" w:cs="Times New Roman"/>
+          <w:b/>
+          <w:sz w:val="28"/>
+          <w:szCs w:val="28"/>
+          <w:lang w:val="ru-RU"/>
+        </w:rPr>
+        <w:t>Шифровальщик</w:t>
+      </w:r>
+      <w:r>
+        <w:rPr>
+          <w:rFonts w:ascii="Times New Roman" w:hAnsi="Times New Roman" w:cs="Times New Roman"/>
+          <w:sz w:val="28"/>
+          <w:szCs w:val="28"/>
+          <w:lang w:val="ru-RU"/>
+        </w:rPr>
+        <w:t xml:space="preserve"> получает от </w:t>
+      </w:r>
+      <w:r>
+        <w:rPr>
+          <w:rFonts w:ascii="Times New Roman" w:hAnsi="Times New Roman" w:cs="Times New Roman"/>
+          <w:b/>
+          <w:sz w:val="28"/>
+          <w:szCs w:val="28"/>
+          <w:lang w:val="ru-RU"/>
+        </w:rPr>
+        <w:t>Сервера</w:t>
+      </w:r>
+      <w:r>
+        <w:rPr>
+          <w:rFonts w:ascii="Times New Roman" w:hAnsi="Times New Roman" w:cs="Times New Roman"/>
+          <w:sz w:val="28"/>
+          <w:szCs w:val="28"/>
+          <w:lang w:val="ru-RU"/>
+        </w:rPr>
+        <w:t xml:space="preserve"> по запросу.</w:t>
+      </w:r>
+    </w:p>
+    <w:p>
+      <w:pPr>
+        <w:ind w:firstLine="720"/>
+        <w:jc w:val="both"/>
+        <w:rPr>
+          <w:rFonts w:ascii="Times New Roman" w:hAnsi="Times New Roman" w:cs="Times New Roman"/>
+          <w:sz w:val="28"/>
+          <w:szCs w:val="28"/>
+          <w:lang w:val="ru-RU"/>
+        </w:rPr>
+      </w:pPr>
+      <w:r>
+        <w:rPr>
+          <w:rFonts w:ascii="Times New Roman" w:hAnsi="Times New Roman" w:cs="Times New Roman"/>
+          <w:sz w:val="28"/>
+          <w:szCs w:val="28"/>
+          <w:lang w:val="ru-RU"/>
+        </w:rPr>
+        <w:t>Рассмотрим детальнее комплексный алгоритм работы системы.</w:t>
+      </w:r>
+    </w:p>
+    <w:p>
+      <w:pPr>
+        <w:ind w:firstLine="720"/>
+        <w:jc w:val="both"/>
+        <w:rPr>
+          <w:rFonts w:ascii="Times New Roman" w:hAnsi="Times New Roman" w:cs="Times New Roman"/>
+          <w:sz w:val="28"/>
+          <w:szCs w:val="28"/>
+          <w:lang w:val="ru-RU"/>
+        </w:rPr>
+      </w:pPr>
+      <w:r>
+        <w:rPr>
+          <w:rFonts w:ascii="Times New Roman" w:hAnsi="Times New Roman" w:cs="Times New Roman"/>
+          <w:sz w:val="28"/>
+          <w:szCs w:val="28"/>
+          <w:lang w:val="ru-RU"/>
+        </w:rPr>
+        <w:t xml:space="preserve">Для работы системы должно быть запущено три компонента – </w:t>
+      </w:r>
+      <w:r>
+        <w:rPr>
+          <w:rFonts w:ascii="Times New Roman" w:hAnsi="Times New Roman" w:cs="Times New Roman"/>
+          <w:b/>
+          <w:sz w:val="28"/>
+          <w:szCs w:val="28"/>
+          <w:lang w:val="ru-RU"/>
+        </w:rPr>
+        <w:t>Клиент</w:t>
+      </w:r>
+      <w:r>
+        <w:rPr>
+          <w:rFonts w:ascii="Times New Roman" w:hAnsi="Times New Roman" w:cs="Times New Roman"/>
+          <w:sz w:val="28"/>
+          <w:szCs w:val="28"/>
+          <w:lang w:val="ru-RU"/>
+        </w:rPr>
+        <w:t xml:space="preserve">, </w:t>
+      </w:r>
+      <w:r>
+        <w:rPr>
+          <w:rFonts w:ascii="Times New Roman" w:hAnsi="Times New Roman" w:cs="Times New Roman"/>
+          <w:b/>
+          <w:sz w:val="28"/>
+          <w:szCs w:val="28"/>
+          <w:lang w:val="ru-RU"/>
+        </w:rPr>
+        <w:t>Сервер</w:t>
+      </w:r>
+      <w:r>
+        <w:rPr>
+          <w:rFonts w:ascii="Times New Roman" w:hAnsi="Times New Roman" w:cs="Times New Roman"/>
+          <w:sz w:val="28"/>
+          <w:szCs w:val="28"/>
+          <w:lang w:val="ru-RU"/>
+        </w:rPr>
+        <w:t xml:space="preserve">, и </w:t>
+      </w:r>
+      <w:r>
+        <w:rPr>
+          <w:rFonts w:ascii="Times New Roman" w:hAnsi="Times New Roman" w:cs="Times New Roman"/>
+          <w:b/>
+          <w:sz w:val="28"/>
+          <w:szCs w:val="28"/>
+          <w:lang w:val="ru-RU"/>
+        </w:rPr>
+        <w:t>Шифровальщик</w:t>
+      </w:r>
+      <w:r>
+        <w:rPr>
+          <w:rFonts w:ascii="Times New Roman" w:hAnsi="Times New Roman" w:cs="Times New Roman"/>
+          <w:sz w:val="28"/>
+          <w:szCs w:val="28"/>
+          <w:lang w:val="ru-RU"/>
+        </w:rPr>
+        <w:t xml:space="preserve">. </w:t>
+      </w:r>
+    </w:p>
+    <w:p>
+      <w:pPr>
+        <w:ind w:firstLine="720"/>
+        <w:jc w:val="both"/>
+        <w:rPr>
+          <w:rFonts w:ascii="Times New Roman" w:hAnsi="Times New Roman" w:cs="Times New Roman"/>
+          <w:sz w:val="28"/>
+          <w:szCs w:val="28"/>
+          <w:lang w:val="ru-RU"/>
+        </w:rPr>
+      </w:pPr>
+      <w:r>
+        <w:rPr>
+          <w:rFonts w:ascii="Times New Roman" w:hAnsi="Times New Roman" w:cs="Times New Roman"/>
+          <w:sz w:val="28"/>
+          <w:szCs w:val="28"/>
+          <w:lang w:val="ru-RU"/>
+        </w:rPr>
+        <w:t xml:space="preserve">Сперва пользователь запускает </w:t>
+      </w:r>
+      <w:r>
+        <w:rPr>
+          <w:rFonts w:ascii="Times New Roman" w:hAnsi="Times New Roman" w:cs="Times New Roman"/>
+          <w:b/>
+          <w:sz w:val="28"/>
+          <w:szCs w:val="28"/>
+          <w:lang w:val="ru-RU"/>
+        </w:rPr>
+        <w:t>С</w:t>
+      </w:r>
+      <w:r>
+        <w:rPr>
+          <w:rFonts w:ascii="Times New Roman" w:hAnsi="Times New Roman" w:cs="Times New Roman"/>
+          <w:b/>
+          <w:sz w:val="28"/>
+          <w:szCs w:val="28"/>
+          <w:lang w:val="ru-RU"/>
+        </w:rPr>
+        <w:t>ервер</w:t>
+      </w:r>
+      <w:r>
+        <w:rPr>
+          <w:rFonts w:ascii="Times New Roman" w:hAnsi="Times New Roman" w:cs="Times New Roman"/>
+          <w:sz w:val="28"/>
+          <w:szCs w:val="28"/>
+          <w:lang w:val="ru-RU"/>
+        </w:rPr>
+        <w:t xml:space="preserve">, который после запуска инициализирует локальное хранилище данных, и переходит в статус ожидания запросов от </w:t>
+      </w:r>
+      <w:r>
+        <w:rPr>
+          <w:rFonts w:ascii="Times New Roman" w:hAnsi="Times New Roman" w:cs="Times New Roman"/>
+          <w:b/>
+          <w:sz w:val="28"/>
+          <w:szCs w:val="28"/>
+          <w:lang w:val="ru-RU"/>
+        </w:rPr>
+        <w:t>Клиента</w:t>
+      </w:r>
+      <w:r>
+        <w:rPr>
+          <w:rFonts w:ascii="Times New Roman" w:hAnsi="Times New Roman" w:cs="Times New Roman"/>
+          <w:sz w:val="28"/>
+          <w:szCs w:val="28"/>
+          <w:lang w:val="ru-RU"/>
+        </w:rPr>
+        <w:t>.</w:t>
+      </w:r>
+    </w:p>
+    <w:p>
+      <w:pPr>
+        <w:ind w:firstLine="720"/>
+        <w:jc w:val="both"/>
+        <w:rPr>
+          <w:rFonts w:ascii="Times New Roman" w:hAnsi="Times New Roman" w:cs="Times New Roman"/>
+          <w:sz w:val="28"/>
+          <w:szCs w:val="28"/>
+          <w:lang w:val="ru-RU"/>
+        </w:rPr>
+      </w:pPr>
+      <w:r>
+        <w:rPr>
+          <w:rFonts w:ascii="Times New Roman" w:hAnsi="Times New Roman" w:cs="Times New Roman"/>
+          <w:sz w:val="28"/>
+          <w:szCs w:val="28"/>
+          <w:lang w:val="ru-RU"/>
+        </w:rPr>
+        <w:t xml:space="preserve">На втором этапе пользователь системы запускает </w:t>
+      </w:r>
+      <w:r>
+        <w:rPr>
+          <w:rFonts w:ascii="Times New Roman" w:hAnsi="Times New Roman" w:cs="Times New Roman"/>
+          <w:b/>
+          <w:sz w:val="28"/>
+          <w:szCs w:val="28"/>
+          <w:lang w:val="ru-RU"/>
+        </w:rPr>
+        <w:t>Шифровальщик</w:t>
+      </w:r>
+      <w:r>
+        <w:rPr>
+          <w:rFonts w:ascii="Times New Roman" w:hAnsi="Times New Roman" w:cs="Times New Roman"/>
+          <w:sz w:val="28"/>
+          <w:szCs w:val="28"/>
+          <w:lang w:val="ru-RU"/>
+        </w:rPr>
+        <w:t xml:space="preserve">. Это отдельное приложение. После запуска, </w:t>
+      </w:r>
+      <w:r>
+        <w:rPr>
+          <w:rFonts w:ascii="Times New Roman" w:hAnsi="Times New Roman" w:cs="Times New Roman"/>
+          <w:b/>
+          <w:sz w:val="28"/>
+          <w:szCs w:val="28"/>
+          <w:lang w:val="ru-RU"/>
+        </w:rPr>
+        <w:t>Шифровальщик</w:t>
+      </w:r>
+      <w:r>
+        <w:rPr>
+          <w:rFonts w:ascii="Times New Roman" w:hAnsi="Times New Roman" w:cs="Times New Roman"/>
+          <w:sz w:val="28"/>
+          <w:szCs w:val="28"/>
+          <w:lang w:val="ru-RU"/>
+        </w:rPr>
+        <w:t xml:space="preserve"> становиться в статус ожидания запросов от </w:t>
+      </w:r>
+      <w:r>
+        <w:rPr>
+          <w:rFonts w:ascii="Times New Roman" w:hAnsi="Times New Roman" w:cs="Times New Roman"/>
+          <w:b/>
+          <w:sz w:val="28"/>
+          <w:szCs w:val="28"/>
+          <w:lang w:val="ru-RU"/>
+        </w:rPr>
+        <w:t>Клиента</w:t>
+      </w:r>
+      <w:r>
+        <w:rPr>
+          <w:rFonts w:ascii="Times New Roman" w:hAnsi="Times New Roman" w:cs="Times New Roman"/>
+          <w:sz w:val="28"/>
+          <w:szCs w:val="28"/>
+          <w:lang w:val="ru-RU"/>
+        </w:rPr>
+        <w:t xml:space="preserve"> и </w:t>
+      </w:r>
+      <w:r>
+        <w:rPr>
+          <w:rFonts w:ascii="Times New Roman" w:hAnsi="Times New Roman" w:cs="Times New Roman"/>
+          <w:b/>
+          <w:sz w:val="28"/>
+          <w:szCs w:val="28"/>
+          <w:lang w:val="ru-RU"/>
+        </w:rPr>
+        <w:t>Сервера</w:t>
+      </w:r>
+      <w:r>
+        <w:rPr>
+          <w:rFonts w:ascii="Times New Roman" w:hAnsi="Times New Roman" w:cs="Times New Roman"/>
+          <w:sz w:val="28"/>
+          <w:szCs w:val="28"/>
+          <w:lang w:val="ru-RU"/>
+        </w:rPr>
+        <w:t xml:space="preserve"> для шифрования/дешифровки запросов.</w:t>
+      </w:r>
+    </w:p>
+    <w:p>
+      <w:pPr>
+        <w:ind w:firstLine="720"/>
+        <w:jc w:val="both"/>
+        <w:rPr>
+          <w:rFonts w:ascii="Times New Roman" w:hAnsi="Times New Roman" w:cs="Times New Roman"/>
+          <w:sz w:val="28"/>
+          <w:szCs w:val="28"/>
+          <w:lang w:val="ru-RU"/>
+        </w:rPr>
+      </w:pPr>
+      <w:r>
+        <w:rPr>
+          <w:rFonts w:ascii="Times New Roman" w:hAnsi="Times New Roman" w:cs="Times New Roman"/>
+          <w:sz w:val="28"/>
+          <w:szCs w:val="28"/>
+          <w:lang w:val="ru-RU"/>
+        </w:rPr>
+        <w:t xml:space="preserve">На третьем этапе пользователь системы запускает </w:t>
+      </w:r>
+      <w:r>
+        <w:rPr>
+          <w:rFonts w:ascii="Times New Roman" w:hAnsi="Times New Roman" w:cs="Times New Roman"/>
+          <w:b/>
+          <w:sz w:val="28"/>
+          <w:szCs w:val="28"/>
+          <w:lang w:val="ru-RU"/>
+        </w:rPr>
+        <w:t>Клиент</w:t>
+      </w:r>
+      <w:r>
+        <w:rPr>
+          <w:rFonts w:ascii="Times New Roman" w:hAnsi="Times New Roman" w:cs="Times New Roman"/>
+          <w:sz w:val="28"/>
+          <w:szCs w:val="28"/>
+          <w:lang w:val="ru-RU"/>
+        </w:rPr>
+        <w:t xml:space="preserve">. После запуска, </w:t>
+      </w:r>
+      <w:r>
+        <w:rPr>
+          <w:rFonts w:ascii="Times New Roman" w:hAnsi="Times New Roman" w:cs="Times New Roman"/>
+          <w:b/>
+          <w:sz w:val="28"/>
+          <w:szCs w:val="28"/>
+          <w:lang w:val="ru-RU"/>
+        </w:rPr>
+        <w:t>Клиент</w:t>
+      </w:r>
+      <w:r>
+        <w:rPr>
+          <w:rFonts w:ascii="Times New Roman" w:hAnsi="Times New Roman" w:cs="Times New Roman"/>
+          <w:sz w:val="28"/>
+          <w:szCs w:val="28"/>
+          <w:lang w:val="ru-RU"/>
+        </w:rPr>
+        <w:t xml:space="preserve"> отправляет запрос </w:t>
+      </w:r>
+      <w:r>
+        <w:rPr>
+          <w:rFonts w:ascii="Times New Roman" w:hAnsi="Times New Roman" w:cs="Times New Roman"/>
+          <w:b/>
+          <w:sz w:val="28"/>
+          <w:szCs w:val="28"/>
+          <w:lang w:val="ru-RU"/>
+        </w:rPr>
+        <w:t>Шифровальщику</w:t>
+      </w:r>
+      <w:r>
+        <w:rPr>
+          <w:rFonts w:ascii="Times New Roman" w:hAnsi="Times New Roman" w:cs="Times New Roman"/>
+          <w:sz w:val="28"/>
+          <w:szCs w:val="28"/>
+          <w:lang w:val="ru-RU"/>
+        </w:rPr>
+        <w:t xml:space="preserve"> с пометкой «Первый запуск» и свой уникальный ключ. </w:t>
+      </w:r>
+      <w:r>
+        <w:rPr>
+          <w:rFonts w:ascii="Times New Roman" w:hAnsi="Times New Roman" w:cs="Times New Roman"/>
+          <w:b/>
+          <w:sz w:val="28"/>
+          <w:szCs w:val="28"/>
+          <w:lang w:val="ru-RU"/>
+        </w:rPr>
+        <w:t>Шифровальщик</w:t>
+      </w:r>
+      <w:r>
+        <w:rPr>
+          <w:rFonts w:ascii="Times New Roman" w:hAnsi="Times New Roman" w:cs="Times New Roman"/>
+          <w:sz w:val="28"/>
+          <w:szCs w:val="28"/>
+          <w:lang w:val="ru-RU"/>
+        </w:rPr>
+        <w:t xml:space="preserve"> </w:t>
+      </w:r>
+      <w:r>
+        <w:rPr>
+          <w:rFonts w:ascii="Times New Roman" w:hAnsi="Times New Roman" w:cs="Times New Roman"/>
+          <w:sz w:val="28"/>
+          <w:szCs w:val="28"/>
+          <w:lang w:val="ru-RU"/>
+        </w:rPr>
+        <w:t xml:space="preserve">закрывает запрос защитным ключом и переправляет его </w:t>
+      </w:r>
+      <w:r>
+        <w:rPr>
+          <w:rFonts w:ascii="Times New Roman" w:hAnsi="Times New Roman" w:cs="Times New Roman"/>
+          <w:b/>
+          <w:sz w:val="28"/>
+          <w:szCs w:val="28"/>
+          <w:lang w:val="ru-RU"/>
+        </w:rPr>
+        <w:t>Серверу</w:t>
+      </w:r>
+      <w:r>
+        <w:rPr>
+          <w:rFonts w:ascii="Times New Roman" w:hAnsi="Times New Roman" w:cs="Times New Roman"/>
+          <w:sz w:val="28"/>
+          <w:szCs w:val="28"/>
+          <w:lang w:val="ru-RU"/>
+        </w:rPr>
+        <w:t>.</w:t>
+      </w:r>
+    </w:p>
+    <w:p>
+      <w:pPr>
+        <w:ind w:firstLine="720"/>
+        <w:jc w:val="both"/>
+        <w:rPr>
+          <w:rFonts w:ascii="Times New Roman" w:hAnsi="Times New Roman" w:cs="Times New Roman"/>
+          <w:b/>
+          <w:sz w:val="28"/>
+          <w:szCs w:val="28"/>
+          <w:lang w:val="ru-RU"/>
+        </w:rPr>
+      </w:pPr>
+      <w:r>
+        <w:rPr>
+          <w:rFonts w:ascii="Times New Roman" w:hAnsi="Times New Roman" w:cs="Times New Roman"/>
+          <w:b/>
+          <w:sz w:val="28"/>
+          <w:szCs w:val="28"/>
+          <w:lang w:val="ru-RU"/>
+        </w:rPr>
+        <w:t>Сервер</w:t>
+      </w:r>
+      <w:r>
+        <w:rPr>
+          <w:rFonts w:ascii="Times New Roman" w:hAnsi="Times New Roman" w:cs="Times New Roman"/>
+          <w:sz w:val="28"/>
+          <w:szCs w:val="28"/>
+          <w:lang w:val="ru-RU"/>
+        </w:rPr>
+        <w:t xml:space="preserve"> получает запрос от </w:t>
+      </w:r>
+      <w:r>
+        <w:rPr>
+          <w:rFonts w:ascii="Times New Roman" w:hAnsi="Times New Roman" w:cs="Times New Roman"/>
+          <w:b/>
+          <w:sz w:val="28"/>
+          <w:szCs w:val="28"/>
+          <w:lang w:val="ru-RU"/>
+        </w:rPr>
+        <w:t>Шифровальщика</w:t>
+      </w:r>
+      <w:r>
+        <w:rPr>
+          <w:rFonts w:ascii="Times New Roman" w:hAnsi="Times New Roman" w:cs="Times New Roman"/>
+          <w:sz w:val="28"/>
+          <w:szCs w:val="28"/>
+          <w:lang w:val="ru-RU"/>
+        </w:rPr>
+        <w:t xml:space="preserve">, дешифрует его, </w:t>
+      </w:r>
+      <w:r>
+        <w:rPr>
+          <w:rFonts w:ascii="Times New Roman" w:hAnsi="Times New Roman" w:cs="Times New Roman"/>
+          <w:sz w:val="28"/>
+          <w:szCs w:val="28"/>
+          <w:lang w:val="ru-RU"/>
+        </w:rPr>
+        <w:t xml:space="preserve">считывает ключ и проверяет его у себя в локальной базе данных. Если </w:t>
+      </w:r>
+      <w:r>
+        <w:rPr>
+          <w:rFonts w:ascii="Times New Roman" w:hAnsi="Times New Roman" w:cs="Times New Roman"/>
+          <w:b/>
+          <w:sz w:val="28"/>
+          <w:szCs w:val="28"/>
+          <w:lang w:val="ru-RU"/>
+        </w:rPr>
+        <w:t>Клиент</w:t>
+      </w:r>
+      <w:r>
+        <w:rPr>
+          <w:rFonts w:ascii="Times New Roman" w:hAnsi="Times New Roman" w:cs="Times New Roman"/>
+          <w:sz w:val="28"/>
+          <w:szCs w:val="28"/>
+          <w:lang w:val="ru-RU"/>
+        </w:rPr>
+        <w:t xml:space="preserve"> с данным уникальным ключом запускается первый раз для данного пользователя, тогда</w:t>
+      </w:r>
+      <w:r>
+        <w:rPr>
+          <w:rFonts w:ascii="Times New Roman" w:hAnsi="Times New Roman" w:cs="Times New Roman"/>
+          <w:sz w:val="28"/>
+          <w:szCs w:val="28"/>
+          <w:lang w:val="ru-RU"/>
+        </w:rPr>
+        <w:t xml:space="preserve"> </w:t>
+      </w:r>
+      <w:r>
+        <w:rPr>
+          <w:rFonts w:ascii="Times New Roman" w:hAnsi="Times New Roman" w:cs="Times New Roman"/>
+          <w:b/>
+          <w:sz w:val="28"/>
+          <w:szCs w:val="28"/>
+          <w:lang w:val="ru-RU"/>
+        </w:rPr>
+        <w:t>Сервер</w:t>
+      </w:r>
+      <w:r>
+        <w:rPr>
+          <w:rFonts w:ascii="Times New Roman" w:hAnsi="Times New Roman" w:cs="Times New Roman"/>
+          <w:sz w:val="28"/>
+          <w:szCs w:val="28"/>
+          <w:lang w:val="ru-RU"/>
+        </w:rPr>
+        <w:t xml:space="preserve"> выбирает из локальной базы данных случайный </w:t>
+      </w:r>
+      <w:r>
+        <w:rPr>
+          <w:rFonts w:ascii="Times New Roman" w:hAnsi="Times New Roman" w:cs="Times New Roman"/>
+          <w:b/>
+          <w:sz w:val="28"/>
+          <w:szCs w:val="28"/>
+          <w:lang w:val="ru-RU"/>
+        </w:rPr>
+        <w:t>Интерактивный Паттерн Безопасности</w:t>
+      </w:r>
+      <w:r>
+        <w:rPr>
+          <w:rFonts w:ascii="Times New Roman" w:hAnsi="Times New Roman" w:cs="Times New Roman"/>
+          <w:sz w:val="28"/>
+          <w:szCs w:val="28"/>
+          <w:lang w:val="ru-RU"/>
+        </w:rPr>
+        <w:t xml:space="preserve">, </w:t>
+      </w:r>
+      <w:r>
+        <w:rPr>
+          <w:rFonts w:ascii="Times New Roman" w:hAnsi="Times New Roman" w:cs="Times New Roman"/>
+          <w:sz w:val="28"/>
+          <w:szCs w:val="28"/>
+          <w:lang w:val="ru-RU"/>
+        </w:rPr>
+        <w:t xml:space="preserve">собирает из него пакет данных и посылает </w:t>
+      </w:r>
+      <w:r>
+        <w:rPr>
+          <w:rFonts w:ascii="Times New Roman" w:hAnsi="Times New Roman" w:cs="Times New Roman"/>
+          <w:b/>
+          <w:sz w:val="28"/>
+          <w:szCs w:val="28"/>
+          <w:lang w:val="ru-RU"/>
+        </w:rPr>
+        <w:t>Шифровальщику</w:t>
+      </w:r>
+      <w:r>
+        <w:rPr>
+          <w:rFonts w:ascii="Times New Roman" w:hAnsi="Times New Roman" w:cs="Times New Roman"/>
+          <w:sz w:val="28"/>
+          <w:szCs w:val="28"/>
+          <w:lang w:val="ru-RU"/>
+        </w:rPr>
+        <w:t>.</w:t>
+      </w:r>
+      <w:r>
+        <w:rPr>
+          <w:rFonts w:ascii="Times New Roman" w:hAnsi="Times New Roman" w:cs="Times New Roman"/>
+          <w:sz w:val="28"/>
+          <w:szCs w:val="28"/>
+          <w:lang w:val="ru-RU"/>
+        </w:rPr>
+        <w:t xml:space="preserve"> </w:t>
+      </w:r>
+      <w:r>
+        <w:rPr>
+          <w:rFonts w:ascii="Times New Roman" w:hAnsi="Times New Roman" w:cs="Times New Roman"/>
+          <w:b/>
+          <w:sz w:val="28"/>
+          <w:szCs w:val="28"/>
+          <w:lang w:val="ru-RU"/>
+        </w:rPr>
+        <w:t>Шифровальщик</w:t>
+      </w:r>
+      <w:r>
+        <w:rPr>
+          <w:rFonts w:ascii="Times New Roman" w:hAnsi="Times New Roman" w:cs="Times New Roman"/>
+          <w:sz w:val="28"/>
+          <w:szCs w:val="28"/>
+          <w:lang w:val="ru-RU"/>
+        </w:rPr>
+        <w:t xml:space="preserve"> шифрует пакет данных и пересылает их </w:t>
+      </w:r>
+      <w:r>
+        <w:rPr>
+          <w:rFonts w:ascii="Times New Roman" w:hAnsi="Times New Roman" w:cs="Times New Roman"/>
+          <w:b/>
+          <w:sz w:val="28"/>
+          <w:szCs w:val="28"/>
+          <w:lang w:val="ru-RU"/>
+        </w:rPr>
+        <w:t>Клиенту.</w:t>
+      </w:r>
+    </w:p>
+    <w:p>
+      <w:pPr>
+        <w:ind w:firstLine="720"/>
+        <w:jc w:val="both"/>
+        <w:rPr>
+          <w:rFonts w:ascii="Times New Roman" w:hAnsi="Times New Roman" w:cs="Times New Roman"/>
+          <w:sz w:val="28"/>
+          <w:szCs w:val="28"/>
+          <w:lang w:val="ru-RU"/>
+        </w:rPr>
+      </w:pPr>
+      <w:r>
+        <w:rPr>
+          <w:rFonts w:ascii="Times New Roman" w:hAnsi="Times New Roman" w:cs="Times New Roman"/>
+          <w:b/>
+          <w:sz w:val="28"/>
+          <w:szCs w:val="28"/>
+          <w:lang w:val="ru-RU"/>
+        </w:rPr>
+        <w:t>Клиент</w:t>
+      </w:r>
+      <w:r>
+        <w:rPr>
+          <w:rFonts w:ascii="Times New Roman" w:hAnsi="Times New Roman" w:cs="Times New Roman"/>
+          <w:sz w:val="28"/>
+          <w:szCs w:val="28"/>
+          <w:lang w:val="ru-RU"/>
+        </w:rPr>
+        <w:t xml:space="preserve"> получает от </w:t>
+      </w:r>
+      <w:r>
+        <w:rPr>
+          <w:rFonts w:ascii="Times New Roman" w:hAnsi="Times New Roman" w:cs="Times New Roman"/>
+          <w:b/>
+          <w:sz w:val="28"/>
+          <w:szCs w:val="28"/>
+          <w:lang w:val="ru-RU"/>
+        </w:rPr>
+        <w:t>Шифровальщика</w:t>
+      </w:r>
+      <w:r>
+        <w:rPr>
+          <w:rFonts w:ascii="Times New Roman" w:hAnsi="Times New Roman" w:cs="Times New Roman"/>
+          <w:sz w:val="28"/>
+          <w:szCs w:val="28"/>
+          <w:lang w:val="ru-RU"/>
+        </w:rPr>
+        <w:t xml:space="preserve"> пакет данных, расшифровывает их с помощью ключа безопасности, и считывает </w:t>
+      </w:r>
+      <w:r>
+        <w:rPr>
+          <w:rFonts w:ascii="Times New Roman" w:hAnsi="Times New Roman" w:cs="Times New Roman"/>
+          <w:b/>
+          <w:sz w:val="28"/>
+          <w:szCs w:val="28"/>
+          <w:lang w:val="ru-RU"/>
+        </w:rPr>
+        <w:t>Интерактивный Паттерн Безопасности</w:t>
+      </w:r>
+      <w:r>
+        <w:rPr>
+          <w:rFonts w:ascii="Times New Roman" w:hAnsi="Times New Roman" w:cs="Times New Roman"/>
+          <w:sz w:val="28"/>
+          <w:szCs w:val="28"/>
+          <w:lang w:val="ru-RU"/>
+        </w:rPr>
+        <w:t>.</w:t>
+      </w:r>
+    </w:p>
+    <w:p>
+      <w:pPr>
+        <w:ind w:firstLine="720"/>
+        <w:jc w:val="both"/>
+        <w:rPr>
+          <w:rFonts w:ascii="Times New Roman" w:hAnsi="Times New Roman" w:cs="Times New Roman"/>
+          <w:sz w:val="28"/>
+          <w:szCs w:val="28"/>
+          <w:lang w:val="ru-RU"/>
+        </w:rPr>
+      </w:pPr>
+      <w:r>
+        <w:rPr>
+          <w:rFonts w:ascii="Times New Roman" w:hAnsi="Times New Roman" w:cs="Times New Roman"/>
+          <w:b/>
+          <w:sz w:val="28"/>
+          <w:szCs w:val="28"/>
+          <w:lang w:val="ru-RU"/>
+        </w:rPr>
+        <w:lastRenderedPageBreak/>
+        <w:t>Интерактивный Паттерн Безопасности</w:t>
+      </w:r>
+      <w:r>
+        <w:rPr>
+          <w:rFonts w:ascii="Times New Roman" w:hAnsi="Times New Roman" w:cs="Times New Roman"/>
+          <w:sz w:val="28"/>
+          <w:szCs w:val="28"/>
+          <w:lang w:val="ru-RU"/>
+        </w:rPr>
+        <w:t xml:space="preserve"> представляет собой </w:t>
+      </w:r>
+      <w:r>
+        <w:rPr>
+          <w:rFonts w:ascii="Times New Roman" w:hAnsi="Times New Roman" w:cs="Times New Roman"/>
+          <w:sz w:val="28"/>
+          <w:szCs w:val="28"/>
+          <w:lang w:val="ru-RU"/>
+        </w:rPr>
+        <w:t xml:space="preserve">структуру данных, которая содержит расположение интерактивных элементов на экране устройства пользователя. При считывании </w:t>
+      </w:r>
+      <w:r>
+        <w:rPr>
+          <w:rFonts w:ascii="Times New Roman" w:hAnsi="Times New Roman" w:cs="Times New Roman"/>
+          <w:b/>
+          <w:sz w:val="28"/>
+          <w:szCs w:val="28"/>
+          <w:lang w:val="ru-RU"/>
+        </w:rPr>
+        <w:t>Интерактивного Паттерна Безопасности,</w:t>
+      </w:r>
+      <w:r>
+        <w:rPr>
+          <w:rFonts w:ascii="Times New Roman" w:hAnsi="Times New Roman" w:cs="Times New Roman"/>
+          <w:sz w:val="28"/>
+          <w:szCs w:val="28"/>
+          <w:lang w:val="ru-RU"/>
+        </w:rPr>
+        <w:t xml:space="preserve"> Клиент забирает данные о размещении интерактивных элементов, и расставляет их на </w:t>
+      </w:r>
+      <w:r>
+        <w:rPr>
+          <w:rFonts w:ascii="Times New Roman" w:hAnsi="Times New Roman" w:cs="Times New Roman"/>
+          <w:b/>
+          <w:sz w:val="28"/>
+          <w:szCs w:val="28"/>
+          <w:lang w:val="ru-RU"/>
+        </w:rPr>
+        <w:t>Интерактивной сцене</w:t>
+      </w:r>
+      <w:r>
+        <w:rPr>
+          <w:rFonts w:ascii="Times New Roman" w:hAnsi="Times New Roman" w:cs="Times New Roman"/>
+          <w:sz w:val="28"/>
+          <w:szCs w:val="28"/>
+          <w:lang w:val="ru-RU"/>
+        </w:rPr>
+        <w:t>.</w:t>
+      </w:r>
+    </w:p>
+    <w:p>
+      <w:pPr>
+        <w:ind w:firstLine="720"/>
+        <w:jc w:val="both"/>
+        <w:rPr>
+          <w:rFonts w:ascii="Times New Roman" w:hAnsi="Times New Roman" w:cs="Times New Roman"/>
+          <w:sz w:val="28"/>
+          <w:szCs w:val="28"/>
+          <w:lang w:val="ru-RU"/>
+        </w:rPr>
+      </w:pPr>
+      <w:r>
+        <w:rPr>
+          <w:rFonts w:ascii="Times New Roman" w:hAnsi="Times New Roman" w:cs="Times New Roman"/>
+          <w:b/>
+          <w:sz w:val="28"/>
+          <w:szCs w:val="28"/>
+          <w:lang w:val="ru-RU"/>
+        </w:rPr>
+        <w:t xml:space="preserve">Интерактивная сцена </w:t>
+      </w:r>
+      <w:r>
+        <w:rPr>
+          <w:rFonts w:ascii="Times New Roman" w:hAnsi="Times New Roman" w:cs="Times New Roman"/>
+          <w:sz w:val="28"/>
+          <w:szCs w:val="28"/>
+          <w:lang w:val="ru-RU"/>
+        </w:rPr>
+        <w:t>представляет собой игровую сцену</w:t>
+      </w:r>
+      <w:r>
+        <w:rPr>
+          <w:rFonts w:ascii="Times New Roman" w:hAnsi="Times New Roman" w:cs="Times New Roman"/>
+          <w:sz w:val="28"/>
+          <w:szCs w:val="28"/>
+          <w:lang w:val="ru-RU"/>
+        </w:rPr>
+        <w:t xml:space="preserve"> со статическими и динамическими элементами на экране устройства</w:t>
+      </w:r>
+      <w:r>
+        <w:rPr>
+          <w:rFonts w:ascii="Times New Roman" w:hAnsi="Times New Roman" w:cs="Times New Roman"/>
+          <w:sz w:val="28"/>
+          <w:szCs w:val="28"/>
+          <w:lang w:val="ru-RU"/>
+        </w:rPr>
+        <w:t>, с которой взаимодействует пользователь для подтверждения своей аутентичности.</w:t>
+      </w:r>
+    </w:p>
+    <w:p>
+      <w:pPr>
+        <w:ind w:firstLine="720"/>
+        <w:jc w:val="both"/>
+        <w:rPr>
+          <w:rFonts w:ascii="Times New Roman" w:hAnsi="Times New Roman" w:cs="Times New Roman"/>
+          <w:sz w:val="28"/>
+          <w:szCs w:val="28"/>
+        </w:rPr>
+      </w:pPr>
+      <w:r>
+        <w:rPr>
+          <w:rFonts w:ascii="Times New Roman" w:hAnsi="Times New Roman" w:cs="Times New Roman"/>
+          <w:sz w:val="28"/>
+          <w:szCs w:val="28"/>
+          <w:lang w:val="ru-RU"/>
+        </w:rPr>
+        <w:t xml:space="preserve">После расстановки интерактивных элементов на экране устройства, </w:t>
+      </w:r>
+      <w:r>
+        <w:rPr>
+          <w:rFonts w:ascii="Times New Roman" w:hAnsi="Times New Roman" w:cs="Times New Roman"/>
+          <w:b/>
+          <w:sz w:val="28"/>
+          <w:szCs w:val="28"/>
+          <w:lang w:val="ru-RU"/>
+        </w:rPr>
+        <w:t>Клиент</w:t>
+      </w:r>
+      <w:r>
+        <w:rPr>
+          <w:rFonts w:ascii="Times New Roman" w:hAnsi="Times New Roman" w:cs="Times New Roman"/>
+          <w:sz w:val="28"/>
+          <w:szCs w:val="28"/>
+          <w:lang w:val="ru-RU"/>
+        </w:rPr>
+        <w:t xml:space="preserve"> </w:t>
+      </w:r>
+      <w:r>
+        <w:rPr>
+          <w:rFonts w:ascii="Times New Roman" w:hAnsi="Times New Roman" w:cs="Times New Roman"/>
+          <w:sz w:val="28"/>
+          <w:szCs w:val="28"/>
+          <w:lang w:val="ru-RU"/>
+        </w:rPr>
+        <w:t>переходит в режим ожидания действий пользователя.</w:t>
+      </w:r>
+    </w:p>
+    <w:p>
+      <w:pPr>
+        <w:ind w:firstLine="720"/>
+        <w:jc w:val="both"/>
+        <w:rPr>
+          <w:rFonts w:ascii="Times New Roman" w:hAnsi="Times New Roman" w:cs="Times New Roman"/>
+          <w:sz w:val="28"/>
+          <w:szCs w:val="28"/>
+          <w:lang w:val="ru-RU"/>
+        </w:rPr>
+      </w:pPr>
+      <w:r>
+        <w:rPr>
+          <w:rFonts w:ascii="Times New Roman" w:hAnsi="Times New Roman" w:cs="Times New Roman"/>
+          <w:sz w:val="28"/>
+          <w:szCs w:val="28"/>
+          <w:lang w:val="ru-RU"/>
+        </w:rPr>
+        <w:t>Во время взаимодействия с интерактивными элементами на экране устройства,</w:t>
+      </w:r>
+      <w:r>
+        <w:rPr>
+          <w:rFonts w:ascii="Times New Roman" w:hAnsi="Times New Roman" w:cs="Times New Roman"/>
+          <w:sz w:val="28"/>
+          <w:szCs w:val="28"/>
+          <w:lang w:val="ru-RU"/>
+        </w:rPr>
+        <w:t xml:space="preserve"> </w:t>
+      </w:r>
+      <w:r>
+        <w:rPr>
+          <w:rFonts w:ascii="Times New Roman" w:hAnsi="Times New Roman" w:cs="Times New Roman"/>
+          <w:sz w:val="28"/>
+          <w:szCs w:val="28"/>
+          <w:lang w:val="ru-RU"/>
+        </w:rPr>
+        <w:t xml:space="preserve">пользователь формирует определенный порядок перехода от одного элемента к другому. Данный порядок </w:t>
+      </w:r>
+      <w:r>
+        <w:rPr>
+          <w:rFonts w:ascii="Times New Roman" w:hAnsi="Times New Roman" w:cs="Times New Roman"/>
+          <w:b/>
+          <w:sz w:val="28"/>
+          <w:szCs w:val="28"/>
+          <w:lang w:val="ru-RU"/>
+        </w:rPr>
+        <w:t>Клиент</w:t>
+      </w:r>
+      <w:r>
+        <w:rPr>
+          <w:rFonts w:ascii="Times New Roman" w:hAnsi="Times New Roman" w:cs="Times New Roman"/>
+          <w:sz w:val="28"/>
+          <w:szCs w:val="28"/>
+          <w:lang w:val="ru-RU"/>
+        </w:rPr>
+        <w:t xml:space="preserve"> сохраняет в последовательность данных. После завершения взаимодействия с </w:t>
+      </w:r>
+      <w:r>
+        <w:rPr>
+          <w:rFonts w:ascii="Times New Roman" w:hAnsi="Times New Roman" w:cs="Times New Roman"/>
+          <w:b/>
+          <w:sz w:val="28"/>
+          <w:szCs w:val="28"/>
+          <w:lang w:val="ru-RU"/>
+        </w:rPr>
+        <w:t>Интерактивным Паттерном Безопасности</w:t>
+      </w:r>
+      <w:r>
+        <w:rPr>
+          <w:rFonts w:ascii="Times New Roman" w:hAnsi="Times New Roman" w:cs="Times New Roman"/>
+          <w:sz w:val="28"/>
+          <w:szCs w:val="28"/>
+          <w:lang w:val="ru-RU"/>
+        </w:rPr>
+        <w:t xml:space="preserve">, </w:t>
+      </w:r>
+      <w:r>
+        <w:rPr>
+          <w:rFonts w:ascii="Times New Roman" w:hAnsi="Times New Roman" w:cs="Times New Roman"/>
+          <w:b/>
+          <w:sz w:val="28"/>
+          <w:szCs w:val="28"/>
+          <w:lang w:val="ru-RU"/>
+        </w:rPr>
+        <w:t>Клиент</w:t>
+      </w:r>
+      <w:r>
+        <w:rPr>
+          <w:rFonts w:ascii="Times New Roman" w:hAnsi="Times New Roman" w:cs="Times New Roman"/>
+          <w:sz w:val="28"/>
+          <w:szCs w:val="28"/>
+          <w:lang w:val="ru-RU"/>
+        </w:rPr>
+        <w:t xml:space="preserve"> формирует пакет данных из собранных действий пользователя и посылает его </w:t>
+      </w:r>
+      <w:r>
+        <w:rPr>
+          <w:rFonts w:ascii="Times New Roman" w:hAnsi="Times New Roman" w:cs="Times New Roman"/>
+          <w:b/>
+          <w:sz w:val="28"/>
+          <w:szCs w:val="28"/>
+          <w:lang w:val="ru-RU"/>
+        </w:rPr>
+        <w:t>Шифровальщику.</w:t>
+      </w:r>
+    </w:p>
+    <w:p>
+      <w:pPr>
+        <w:ind w:firstLine="720"/>
+        <w:jc w:val="both"/>
+        <w:rPr>
+          <w:rFonts w:ascii="Times New Roman" w:hAnsi="Times New Roman" w:cs="Times New Roman"/>
+          <w:b/>
+          <w:sz w:val="28"/>
+          <w:szCs w:val="28"/>
+          <w:lang w:val="ru-RU"/>
+        </w:rPr>
+      </w:pPr>
+      <w:r>
+        <w:rPr>
+          <w:rFonts w:ascii="Times New Roman" w:hAnsi="Times New Roman" w:cs="Times New Roman"/>
+          <w:b/>
+          <w:sz w:val="28"/>
+          <w:szCs w:val="28"/>
+          <w:lang w:val="ru-RU"/>
+        </w:rPr>
+        <w:t>Шифровальщик</w:t>
+      </w:r>
+      <w:r>
+        <w:rPr>
+          <w:rFonts w:ascii="Times New Roman" w:hAnsi="Times New Roman" w:cs="Times New Roman"/>
+          <w:sz w:val="28"/>
+          <w:szCs w:val="28"/>
+          <w:lang w:val="ru-RU"/>
+        </w:rPr>
+        <w:t xml:space="preserve"> получает эти данные, шифрует их с помощью ключа безопасности и передает на </w:t>
+      </w:r>
+      <w:r>
+        <w:rPr>
+          <w:rFonts w:ascii="Times New Roman" w:hAnsi="Times New Roman" w:cs="Times New Roman"/>
+          <w:b/>
+          <w:sz w:val="28"/>
+          <w:szCs w:val="28"/>
+          <w:lang w:val="ru-RU"/>
+        </w:rPr>
+        <w:t>Сервер.</w:t>
+      </w:r>
+    </w:p>
+    <w:p>
+      <w:pPr>
+        <w:ind w:firstLine="720"/>
+        <w:jc w:val="both"/>
+        <w:rPr>
+          <w:rFonts w:ascii="Times New Roman" w:hAnsi="Times New Roman" w:cs="Times New Roman"/>
+          <w:sz w:val="28"/>
+          <w:szCs w:val="28"/>
+          <w:lang w:val="ru-RU"/>
+        </w:rPr>
+      </w:pPr>
+      <w:r>
+        <w:rPr>
+          <w:rFonts w:ascii="Times New Roman" w:hAnsi="Times New Roman" w:cs="Times New Roman"/>
+          <w:b/>
+          <w:sz w:val="28"/>
+          <w:szCs w:val="28"/>
+          <w:lang w:val="ru-RU"/>
+        </w:rPr>
+        <w:t>Сервер</w:t>
+      </w:r>
+      <w:r>
+        <w:rPr>
+          <w:rFonts w:ascii="Times New Roman" w:hAnsi="Times New Roman" w:cs="Times New Roman"/>
+          <w:sz w:val="28"/>
+          <w:szCs w:val="28"/>
+          <w:lang w:val="ru-RU"/>
+        </w:rPr>
+        <w:t xml:space="preserve"> получает шифрованный пакет данных от </w:t>
+      </w:r>
+      <w:r>
+        <w:rPr>
+          <w:rFonts w:ascii="Times New Roman" w:hAnsi="Times New Roman" w:cs="Times New Roman"/>
+          <w:b/>
+          <w:sz w:val="28"/>
+          <w:szCs w:val="28"/>
+          <w:lang w:val="ru-RU"/>
+        </w:rPr>
+        <w:t>Шифровальщика</w:t>
+      </w:r>
+      <w:r>
+        <w:rPr>
+          <w:rFonts w:ascii="Times New Roman" w:hAnsi="Times New Roman" w:cs="Times New Roman"/>
+          <w:sz w:val="28"/>
+          <w:szCs w:val="28"/>
+          <w:lang w:val="ru-RU"/>
+        </w:rPr>
+        <w:t xml:space="preserve">, расшифровывает их, и получает готовую последовательность взаимодействия пользователя с </w:t>
+      </w:r>
+      <w:r>
+        <w:rPr>
+          <w:rFonts w:ascii="Times New Roman" w:hAnsi="Times New Roman" w:cs="Times New Roman"/>
+          <w:b/>
+          <w:sz w:val="28"/>
+          <w:szCs w:val="28"/>
+          <w:lang w:val="ru-RU"/>
+        </w:rPr>
+        <w:t>Клиентом</w:t>
+      </w:r>
+      <w:r>
+        <w:rPr>
+          <w:rFonts w:ascii="Times New Roman" w:hAnsi="Times New Roman" w:cs="Times New Roman"/>
+          <w:sz w:val="28"/>
+          <w:szCs w:val="28"/>
+          <w:lang w:val="ru-RU"/>
+        </w:rPr>
+        <w:t>.</w:t>
+      </w:r>
+      <w:r>
+        <w:rPr>
+          <w:rFonts w:ascii="Times New Roman" w:hAnsi="Times New Roman" w:cs="Times New Roman"/>
+          <w:sz w:val="28"/>
+          <w:szCs w:val="28"/>
+          <w:lang w:val="ru-RU"/>
+        </w:rPr>
+        <w:t xml:space="preserve"> Данную последовательность </w:t>
+      </w:r>
+      <w:r>
+        <w:rPr>
+          <w:rFonts w:ascii="Times New Roman" w:hAnsi="Times New Roman" w:cs="Times New Roman"/>
+          <w:b/>
+          <w:sz w:val="28"/>
+          <w:szCs w:val="28"/>
+          <w:lang w:val="ru-RU"/>
+        </w:rPr>
+        <w:t xml:space="preserve">Сервер </w:t>
+      </w:r>
+      <w:r>
+        <w:rPr>
+          <w:rFonts w:ascii="Times New Roman" w:hAnsi="Times New Roman" w:cs="Times New Roman"/>
+          <w:sz w:val="28"/>
+          <w:szCs w:val="28"/>
+          <w:lang w:val="ru-RU"/>
+        </w:rPr>
+        <w:t>сохраняет в локальной базе данных с уникальным ключом, который получает посредством хеш-функции, куда передается имя пользователя и дата его регистрации в системе.</w:t>
+      </w:r>
+    </w:p>
+    <w:p>
+      <w:pPr>
+        <w:ind w:firstLine="720"/>
+        <w:jc w:val="both"/>
+        <w:rPr>
+          <w:rFonts w:ascii="Times New Roman" w:hAnsi="Times New Roman" w:cs="Times New Roman"/>
+          <w:sz w:val="28"/>
+          <w:szCs w:val="28"/>
+          <w:lang w:val="ru-RU"/>
+        </w:rPr>
+      </w:pPr>
+      <w:r>
+        <w:rPr>
+          <w:rFonts w:ascii="Times New Roman" w:hAnsi="Times New Roman" w:cs="Times New Roman"/>
+          <w:b/>
+          <w:sz w:val="28"/>
+          <w:szCs w:val="28"/>
+          <w:lang w:val="ru-RU"/>
+        </w:rPr>
+        <w:t>Сервер</w:t>
+      </w:r>
+      <w:r>
+        <w:rPr>
+          <w:rFonts w:ascii="Times New Roman" w:hAnsi="Times New Roman" w:cs="Times New Roman"/>
+          <w:sz w:val="28"/>
+          <w:szCs w:val="28"/>
+          <w:lang w:val="ru-RU"/>
+        </w:rPr>
+        <w:t xml:space="preserve"> создает пакет данных с подтверждением аутентификации пользователя, высылает его </w:t>
+      </w:r>
+      <w:r>
+        <w:rPr>
+          <w:rFonts w:ascii="Times New Roman" w:hAnsi="Times New Roman" w:cs="Times New Roman"/>
+          <w:b/>
+          <w:sz w:val="28"/>
+          <w:szCs w:val="28"/>
+          <w:lang w:val="ru-RU"/>
+        </w:rPr>
+        <w:t>Шифровальщику</w:t>
+      </w:r>
+      <w:r>
+        <w:rPr>
+          <w:rFonts w:ascii="Times New Roman" w:hAnsi="Times New Roman" w:cs="Times New Roman"/>
+          <w:sz w:val="28"/>
+          <w:szCs w:val="28"/>
+          <w:lang w:val="ru-RU"/>
+        </w:rPr>
+        <w:t xml:space="preserve">, который пересылает данный уже шифрованный пакет данных </w:t>
+      </w:r>
+      <w:r>
+        <w:rPr>
+          <w:rFonts w:ascii="Times New Roman" w:hAnsi="Times New Roman" w:cs="Times New Roman"/>
+          <w:b/>
+          <w:sz w:val="28"/>
+          <w:szCs w:val="28"/>
+          <w:lang w:val="ru-RU"/>
+        </w:rPr>
+        <w:t>Клиенту.</w:t>
+      </w:r>
+    </w:p>
+    <w:p>
+      <w:pPr>
+        <w:ind w:firstLine="720"/>
+        <w:jc w:val="both"/>
+        <w:rPr>
+          <w:rFonts w:ascii="Times New Roman" w:hAnsi="Times New Roman" w:cs="Times New Roman"/>
+          <w:sz w:val="28"/>
+          <w:szCs w:val="28"/>
+          <w:lang w:val="ru-RU"/>
+        </w:rPr>
+      </w:pPr>
+      <w:r>
+        <w:rPr>
+          <w:rFonts w:ascii="Times New Roman" w:hAnsi="Times New Roman" w:cs="Times New Roman"/>
+          <w:b/>
+          <w:sz w:val="28"/>
+          <w:szCs w:val="28"/>
+          <w:lang w:val="ru-RU"/>
+        </w:rPr>
+        <w:t>Клиент</w:t>
+      </w:r>
+      <w:r>
+        <w:rPr>
+          <w:rFonts w:ascii="Times New Roman" w:hAnsi="Times New Roman" w:cs="Times New Roman"/>
+          <w:sz w:val="28"/>
+          <w:szCs w:val="28"/>
+          <w:lang w:val="ru-RU"/>
+        </w:rPr>
+        <w:t xml:space="preserve"> получает шифрованный пакет данных от </w:t>
+      </w:r>
+      <w:r>
+        <w:rPr>
+          <w:rFonts w:ascii="Times New Roman" w:hAnsi="Times New Roman" w:cs="Times New Roman"/>
+          <w:b/>
+          <w:sz w:val="28"/>
+          <w:szCs w:val="28"/>
+          <w:lang w:val="ru-RU"/>
+        </w:rPr>
+        <w:t>Шифровальщика,</w:t>
+      </w:r>
+      <w:r>
+        <w:rPr>
+          <w:rFonts w:ascii="Times New Roman" w:hAnsi="Times New Roman" w:cs="Times New Roman"/>
+          <w:sz w:val="28"/>
+          <w:szCs w:val="28"/>
+          <w:lang w:val="ru-RU"/>
+        </w:rPr>
+        <w:t xml:space="preserve"> расшифровывает их с помощью ключа безопасности, проверяет ответ и позволяет пользователю продолжить работу уже непосредственно с системой, в которую пользователь пытается зайти.</w:t>
+      </w:r>
+    </w:p>
+    <w:p>
+      <w:pPr>
+        <w:ind w:firstLine="720"/>
+        <w:jc w:val="both"/>
+        <w:rPr>
+          <w:rFonts w:ascii="Times New Roman" w:hAnsi="Times New Roman" w:cs="Times New Roman"/>
+          <w:sz w:val="28"/>
+          <w:szCs w:val="28"/>
+          <w:lang w:val="ru-RU"/>
+        </w:rPr>
+      </w:pPr>
+      <w:r>
+        <w:rPr>
+          <w:rFonts w:ascii="Times New Roman" w:hAnsi="Times New Roman" w:cs="Times New Roman"/>
+          <w:sz w:val="28"/>
+          <w:szCs w:val="28"/>
+          <w:lang w:val="ru-RU"/>
+        </w:rPr>
+        <w:t xml:space="preserve">При выходе из информационной системы, с которой работает пользователь, компонеты </w:t>
+      </w:r>
+      <w:r>
+        <w:rPr>
+          <w:rFonts w:ascii="Times New Roman" w:hAnsi="Times New Roman" w:cs="Times New Roman"/>
+          <w:b/>
+          <w:sz w:val="28"/>
+          <w:szCs w:val="28"/>
+          <w:lang w:val="ru-RU"/>
+        </w:rPr>
+        <w:t xml:space="preserve">Интерактивной Системы Безопасности </w:t>
+      </w:r>
+      <w:r>
+        <w:rPr>
+          <w:rFonts w:ascii="Times New Roman" w:hAnsi="Times New Roman" w:cs="Times New Roman"/>
+          <w:sz w:val="28"/>
+          <w:szCs w:val="28"/>
+          <w:lang w:val="ru-RU"/>
+        </w:rPr>
+        <w:t xml:space="preserve">прекращают свою работу в следующем порядке – </w:t>
+      </w:r>
+      <w:r>
+        <w:rPr>
+          <w:rFonts w:ascii="Times New Roman" w:hAnsi="Times New Roman" w:cs="Times New Roman"/>
+          <w:b/>
+          <w:sz w:val="28"/>
+          <w:szCs w:val="28"/>
+          <w:lang w:val="ru-RU"/>
+        </w:rPr>
+        <w:t>Клиент, Сервер</w:t>
+      </w:r>
+      <w:r>
+        <w:rPr>
+          <w:rFonts w:ascii="Times New Roman" w:hAnsi="Times New Roman" w:cs="Times New Roman"/>
+          <w:sz w:val="28"/>
+          <w:szCs w:val="28"/>
+          <w:lang w:val="ru-RU"/>
+        </w:rPr>
+        <w:t xml:space="preserve"> и потом </w:t>
+      </w:r>
+      <w:r>
+        <w:rPr>
+          <w:rFonts w:ascii="Times New Roman" w:hAnsi="Times New Roman" w:cs="Times New Roman"/>
+          <w:b/>
+          <w:sz w:val="28"/>
+          <w:szCs w:val="28"/>
+          <w:lang w:val="ru-RU"/>
+        </w:rPr>
+        <w:t>Шифровальщик</w:t>
+      </w:r>
+      <w:r>
+        <w:rPr>
+          <w:rFonts w:ascii="Times New Roman" w:hAnsi="Times New Roman" w:cs="Times New Roman"/>
+          <w:sz w:val="28"/>
+          <w:szCs w:val="28"/>
+          <w:lang w:val="ru-RU"/>
+        </w:rPr>
+        <w:t>.</w:t>
+      </w:r>
+    </w:p>
+    <w:p>
+      <w:pPr>
+        <w:ind w:firstLine="720"/>
+        <w:jc w:val="both"/>
+        <w:rPr>
+          <w:rFonts w:ascii="Times New Roman" w:hAnsi="Times New Roman" w:cs="Times New Roman"/>
+          <w:sz w:val="28"/>
+          <w:szCs w:val="28"/>
+          <w:lang w:val="ru-RU"/>
+        </w:rPr>
+      </w:pPr>
       <w:bookmarkStart w:id="0" w:name="_GoBack"/>
       <w:bookmarkEnd w:id="0"/>
-      <w:r>
-        <w:rPr>
-          <w:rFonts w:ascii="Times New Roman" w:hAnsi="Times New Roman" w:cs="Times New Roman"/>
-          <w:sz w:val="28"/>
-          <w:szCs w:val="28"/>
-          <w:lang w:val="ru-RU"/>
-        </w:rPr>
-        <w:t xml:space="preserve"> идентификации в процессе работы с программной системой. </w:t>
-      </w:r>
-    </w:p>
-    <w:p>
-      <w:pPr>
-        <w:ind w:firstLine="720"/>
-        <w:jc w:val="both"/>
-        <w:rPr>
-          <w:rFonts w:ascii="Times New Roman" w:hAnsi="Times New Roman" w:cs="Times New Roman"/>
-          <w:sz w:val="28"/>
-          <w:szCs w:val="28"/>
-          <w:lang w:val="ru-RU"/>
-        </w:rPr>
-      </w:pPr>
-      <w:r>
-        <w:rPr>
-          <w:rFonts w:ascii="Times New Roman" w:hAnsi="Times New Roman" w:cs="Times New Roman"/>
-          <w:sz w:val="28"/>
-          <w:szCs w:val="28"/>
-          <w:lang w:val="ru-RU"/>
-        </w:rPr>
-        <w:t>Во-вторых, интерактивная безопасность состоит из двух программных продуктов, которые создают закрытую программную систему безопасности используя архитектуру клиент-сервер.</w:t>
-      </w:r>
-    </w:p>
-    <w:p>
-      <w:pPr>
-        <w:ind w:firstLine="720"/>
-        <w:jc w:val="both"/>
-        <w:rPr>
-          <w:rFonts w:ascii="Times New Roman" w:hAnsi="Times New Roman" w:cs="Times New Roman"/>
-          <w:sz w:val="28"/>
-          <w:szCs w:val="28"/>
-          <w:lang w:val="ru-RU"/>
-        </w:rPr>
-      </w:pPr>
-      <w:r>
-        <w:rPr>
-          <w:rFonts w:ascii="Times New Roman" w:hAnsi="Times New Roman" w:cs="Times New Roman"/>
-          <w:sz w:val="28"/>
-          <w:szCs w:val="28"/>
-          <w:lang w:val="ru-RU"/>
-        </w:rPr>
-        <w:t xml:space="preserve">При регистрации нового пользователя, система интерактивной безопасности выдает пользователю три шаблона, которые случайным образом выбираются из базы данных, находящейся на стороне сервера. </w:t>
-      </w:r>
-      <w:r>
-        <w:rPr>
-          <w:rFonts w:ascii="Times New Roman" w:hAnsi="Times New Roman" w:cs="Times New Roman"/>
-          <w:sz w:val="28"/>
-          <w:szCs w:val="28"/>
-          <w:lang w:val="ru-RU"/>
-        </w:rPr>
-        <w:t xml:space="preserve">Передача данных шаблонов </w:t>
-      </w:r>
-      <w:r>
-        <w:rPr>
-          <w:rFonts w:ascii="Times New Roman" w:hAnsi="Times New Roman" w:cs="Times New Roman"/>
-          <w:sz w:val="28"/>
-          <w:szCs w:val="28"/>
-          <w:lang w:val="ru-RU"/>
-        </w:rPr>
-        <w:lastRenderedPageBreak/>
-        <w:t>осуществляется через защищенный шифрованный канал связи.</w:t>
-      </w:r>
-      <w:r>
-        <w:rPr>
-          <w:rFonts w:ascii="Times New Roman" w:hAnsi="Times New Roman" w:cs="Times New Roman"/>
-          <w:sz w:val="28"/>
-          <w:szCs w:val="28"/>
-          <w:lang w:val="ru-RU"/>
-        </w:rPr>
-        <w:t xml:space="preserve"> </w:t>
-      </w:r>
-      <w:r>
-        <w:rPr>
-          <w:rFonts w:ascii="Times New Roman" w:hAnsi="Times New Roman" w:cs="Times New Roman"/>
-          <w:sz w:val="28"/>
-          <w:szCs w:val="28"/>
-          <w:lang w:val="ru-RU"/>
-        </w:rPr>
-        <w:t xml:space="preserve">При получении шаблонов, пользователю необходимо самостоятельно выбрать алгоритм взаимодействия с каждым из выданных интерактивных шаблонов. </w:t>
-      </w:r>
-      <w:r>
-        <w:rPr>
-          <w:rFonts w:ascii="Times New Roman" w:hAnsi="Times New Roman" w:cs="Times New Roman"/>
-          <w:sz w:val="28"/>
-          <w:szCs w:val="28"/>
-          <w:lang w:val="ru-RU"/>
-        </w:rPr>
-        <w:t xml:space="preserve"> </w:t>
-      </w:r>
-    </w:p>
-    <w:p>
-      <w:pPr>
-        <w:ind w:firstLine="720"/>
-        <w:jc w:val="both"/>
-        <w:rPr>
-          <w:rFonts w:ascii="Times New Roman" w:hAnsi="Times New Roman" w:cs="Times New Roman"/>
-          <w:sz w:val="28"/>
-          <w:szCs w:val="28"/>
-          <w:lang w:val="ru-RU"/>
-        </w:rPr>
-      </w:pPr>
-      <w:r>
-        <w:rPr>
-          <w:rFonts w:ascii="Times New Roman" w:hAnsi="Times New Roman" w:cs="Times New Roman"/>
-          <w:sz w:val="28"/>
-          <w:szCs w:val="28"/>
-          <w:lang w:val="ru-RU"/>
-        </w:rPr>
-        <w:t>Таким образом, после взаимодействия с каждым из шаблонов, на стороне пользователя система формирует шифрованный слепок его личного решения/взаимодействия с паттернами.</w:t>
-      </w:r>
-    </w:p>
-    <w:p>
-      <w:pPr>
-        <w:ind w:firstLine="720"/>
-        <w:jc w:val="both"/>
-        <w:rPr>
-          <w:rFonts w:ascii="Times New Roman" w:hAnsi="Times New Roman" w:cs="Times New Roman"/>
-          <w:sz w:val="28"/>
-          <w:szCs w:val="28"/>
-          <w:lang w:val="ru-RU"/>
-        </w:rPr>
-      </w:pPr>
-      <w:r>
-        <w:rPr>
-          <w:rFonts w:ascii="Times New Roman" w:hAnsi="Times New Roman" w:cs="Times New Roman"/>
-          <w:sz w:val="28"/>
-          <w:szCs w:val="28"/>
-          <w:lang w:val="ru-RU"/>
-        </w:rPr>
-        <w:t>Для передачи шифрованного слепка, система создает 16 каналов связи с сервером, каждый из которых является отдельным потоков внутри программного обеспечения на стороне клиента.</w:t>
-      </w:r>
-      <w:r>
-        <w:rPr>
-          <w:rFonts w:ascii="Times New Roman" w:hAnsi="Times New Roman" w:cs="Times New Roman"/>
-          <w:sz w:val="28"/>
-          <w:szCs w:val="28"/>
-          <w:lang w:val="ru-RU"/>
-        </w:rPr>
-        <w:t xml:space="preserve"> Далее шифрованный слепок разбивается на случайное к-во частей, и отправляется по заранее выбранным каналам. Выбор производиться сервером, и высылается шифрованным пакетом клиенту после установки защищенного соединения.</w:t>
-      </w:r>
-    </w:p>
-    <w:p>
-      <w:pPr>
-        <w:ind w:firstLine="720"/>
-        <w:jc w:val="both"/>
-        <w:rPr>
-          <w:rFonts w:ascii="Times New Roman" w:hAnsi="Times New Roman" w:cs="Times New Roman"/>
-          <w:sz w:val="28"/>
-          <w:szCs w:val="28"/>
-          <w:lang w:val="ru-RU"/>
-        </w:rPr>
-      </w:pPr>
     </w:p>
     <w:sectPr>
       <w:pgSz w:w="12240" w:h="15840"/>

</xml_diff>